<commit_message>
Design document version 1.0.0
</commit_message>
<xml_diff>
--- a/documents/GDD_Template.docx
+++ b/documents/GDD_Template.docx
@@ -1,14 +1,7 @@
 
 <file path=word/document.xml><?xml version="1.0" encoding="utf-8"?>
-<w:document xmlns:wpc="http://schemas.microsoft.com/office/word/2010/wordprocessingCanvas" xmlns:cx="http://schemas.microsoft.com/office/drawing/2014/chartex" xmlns:cx1="http://schemas.microsoft.com/office/drawing/2015/9/8/chartex" xmlns:cx2="http://schemas.microsoft.com/office/drawing/2015/10/21/chartex" xmlns:cx3="http://schemas.microsoft.com/office/drawing/2016/5/9/chartex" xmlns:cx4="http://schemas.microsoft.com/office/drawing/2016/5/10/chartex" xmlns:cx5="http://schemas.microsoft.com/office/drawing/2016/5/11/chartex" xmlns:mc="http://schemas.openxmlformats.org/markup-compatibility/2006" xmlns:o="urn:schemas-microsoft-com:office:office" xmlns:r="http://schemas.openxmlformats.org/officeDocument/2006/relationships" xmlns:m="http://schemas.openxmlformats.org/officeDocument/2006/math" xmlns:v="urn:schemas-microsoft-com:vml" xmlns:wp14="http://schemas.microsoft.com/office/word/2010/wordprocessingDrawing" xmlns:wp="http://schemas.openxmlformats.org/drawingml/2006/wordprocessingDrawing" xmlns:w10="urn:schemas-microsoft-com:office:word" xmlns:w="http://schemas.openxmlformats.org/wordprocessingml/2006/main" xmlns:w14="http://schemas.microsoft.com/office/word/2010/wordml" xmlns:w15="http://schemas.microsoft.com/office/word/2012/wordml" xmlns:w16se="http://schemas.microsoft.com/office/word/2015/wordml/symex" xmlns:wpg="http://schemas.microsoft.com/office/word/2010/wordprocessingGroup" xmlns:wpi="http://schemas.microsoft.com/office/word/2010/wordprocessingInk" xmlns:wne="http://schemas.microsoft.com/office/word/2006/wordml" xmlns:wps="http://schemas.microsoft.com/office/word/2010/wordprocessingShape" mc:Ignorable="w14 w15 w16se wp14">
+<w:document xmlns:wpc="http://schemas.microsoft.com/office/word/2010/wordprocessingCanvas" xmlns:cx="http://schemas.microsoft.com/office/drawing/2014/chartex" xmlns:cx1="http://schemas.microsoft.com/office/drawing/2015/9/8/chartex" xmlns:cx2="http://schemas.microsoft.com/office/drawing/2015/10/21/chartex" xmlns:cx3="http://schemas.microsoft.com/office/drawing/2016/5/9/chartex" xmlns:cx4="http://schemas.microsoft.com/office/drawing/2016/5/10/chartex" xmlns:cx5="http://schemas.microsoft.com/office/drawing/2016/5/11/chartex" xmlns:cx6="http://schemas.microsoft.com/office/drawing/2016/5/12/chartex" xmlns:cx7="http://schemas.microsoft.com/office/drawing/2016/5/13/chartex" xmlns:cx8="http://schemas.microsoft.com/office/drawing/2016/5/14/chartex" xmlns:mc="http://schemas.openxmlformats.org/markup-compatibility/2006" xmlns:aink="http://schemas.microsoft.com/office/drawing/2016/ink" xmlns:am3d="http://schemas.microsoft.com/office/drawing/2017/model3d" xmlns:o="urn:schemas-microsoft-com:office:office" xmlns:oel="http://schemas.microsoft.com/office/2019/extlst" xmlns:r="http://schemas.openxmlformats.org/officeDocument/2006/relationships" xmlns:m="http://schemas.openxmlformats.org/officeDocument/2006/math" xmlns:v="urn:schemas-microsoft-com:vml" xmlns:wp14="http://schemas.microsoft.com/office/word/2010/wordprocessingDrawing" xmlns:wp="http://schemas.openxmlformats.org/drawingml/2006/wordprocessingDrawing" xmlns:w10="urn:schemas-microsoft-com:office:word" xmlns:w="http://schemas.openxmlformats.org/wordprocessingml/2006/main" xmlns:w14="http://schemas.microsoft.com/office/word/2010/wordml" xmlns:w15="http://schemas.microsoft.com/office/word/2012/wordml" xmlns:w16cex="http://schemas.microsoft.com/office/word/2018/wordml/cex" xmlns:w16cid="http://schemas.microsoft.com/office/word/2016/wordml/cid" xmlns:w16="http://schemas.microsoft.com/office/word/2018/wordml" xmlns:w16sdtdh="http://schemas.microsoft.com/office/word/2020/wordml/sdtdatahash" xmlns:w16se="http://schemas.microsoft.com/office/word/2015/wordml/symex" xmlns:wpg="http://schemas.microsoft.com/office/word/2010/wordprocessingGroup" xmlns:wpi="http://schemas.microsoft.com/office/word/2010/wordprocessingInk" xmlns:wne="http://schemas.microsoft.com/office/word/2006/wordml" xmlns:wps="http://schemas.microsoft.com/office/word/2010/wordprocessingShape" mc:Ignorable="w14 w15 w16se w16cid w16 w16cex w16sdtdh wp14">
   <w:body>
-    <w:p/>
-    <w:p>
-      <w:pPr>
-        <w:pStyle w:val="Heading7"/>
-      </w:pPr>
-    </w:p>
-    <w:p/>
     <w:p>
       <w:pPr>
         <w:rPr>
@@ -21,13 +14,28 @@
           <w:b/>
           <w:noProof/>
           <w:sz w:val="44"/>
-          <w:lang w:val="en-AU" w:eastAsia="en-AU"/>
         </w:rPr>
         <w:drawing>
-          <wp:inline distT="0" distB="0" distL="0" distR="0">
-            <wp:extent cx="5486400" cy="1457960"/>
-            <wp:effectExtent l="19050" t="0" r="0" b="0"/>
-            <wp:docPr id="1" name="Picture 1" descr="Company Logo.bmp"/>
+          <wp:anchor distT="0" distB="0" distL="114300" distR="114300" simplePos="0" relativeHeight="251659264" behindDoc="1" locked="0" layoutInCell="1" allowOverlap="1" wp14:anchorId="2D3F7325" wp14:editId="31FC1BE2">
+            <wp:simplePos x="0" y="0"/>
+            <wp:positionH relativeFrom="column">
+              <wp:posOffset>3822700</wp:posOffset>
+            </wp:positionH>
+            <wp:positionV relativeFrom="paragraph">
+              <wp:posOffset>-607060</wp:posOffset>
+            </wp:positionV>
+            <wp:extent cx="1803400" cy="1794510"/>
+            <wp:effectExtent l="0" t="0" r="0" b="0"/>
+            <wp:wrapTight wrapText="bothSides">
+              <wp:wrapPolygon edited="0">
+                <wp:start x="0" y="0"/>
+                <wp:lineTo x="0" y="21401"/>
+                <wp:lineTo x="21448" y="21401"/>
+                <wp:lineTo x="21448" y="0"/>
+                <wp:lineTo x="0" y="0"/>
+              </wp:wrapPolygon>
+            </wp:wrapTight>
+            <wp:docPr id="873792840" name="Picture 2"/>
             <wp:cNvGraphicFramePr>
               <a:graphicFrameLocks xmlns:a="http://schemas.openxmlformats.org/drawingml/2006/main" noChangeAspect="1"/>
             </wp:cNvGraphicFramePr>
@@ -35,48 +43,52 @@
               <a:graphicData uri="http://schemas.openxmlformats.org/drawingml/2006/picture">
                 <pic:pic xmlns:pic="http://schemas.openxmlformats.org/drawingml/2006/picture">
                   <pic:nvPicPr>
-                    <pic:cNvPr id="0" name="Picture 1" descr="Company Logo.bmp"/>
-                    <pic:cNvPicPr>
-                      <a:picLocks noChangeAspect="1" noChangeArrowheads="1"/>
-                    </pic:cNvPicPr>
+                    <pic:cNvPr id="873792840" name="Picture 873792840"/>
+                    <pic:cNvPicPr/>
                   </pic:nvPicPr>
                   <pic:blipFill>
-                    <a:blip r:embed="rId7"/>
-                    <a:srcRect/>
+                    <a:blip r:embed="rId10" cstate="print">
+                      <a:extLst>
+                        <a:ext uri="{28A0092B-C50C-407E-A947-70E740481C1C}">
+                          <a14:useLocalDpi xmlns:a14="http://schemas.microsoft.com/office/drawing/2010/main" val="0"/>
+                        </a:ext>
+                      </a:extLst>
+                    </a:blip>
                     <a:stretch>
                       <a:fillRect/>
                     </a:stretch>
                   </pic:blipFill>
-                  <pic:spPr bwMode="auto">
+                  <pic:spPr>
                     <a:xfrm>
                       <a:off x="0" y="0"/>
-                      <a:ext cx="5486400" cy="1457960"/>
+                      <a:ext cx="1803400" cy="1794510"/>
                     </a:xfrm>
                     <a:prstGeom prst="rect">
                       <a:avLst/>
                     </a:prstGeom>
-                    <a:noFill/>
-                    <a:ln w="9525">
-                      <a:noFill/>
-                      <a:miter lim="800000"/>
-                      <a:headEnd/>
-                      <a:tailEnd/>
-                    </a:ln>
+                    <a:effectLst>
+                      <a:softEdge rad="45711"/>
+                    </a:effectLst>
                   </pic:spPr>
                 </pic:pic>
               </a:graphicData>
             </a:graphic>
-          </wp:inline>
+            <wp14:sizeRelH relativeFrom="page">
+              <wp14:pctWidth>0</wp14:pctWidth>
+            </wp14:sizeRelH>
+            <wp14:sizeRelV relativeFrom="page">
+              <wp14:pctHeight>0</wp14:pctHeight>
+            </wp14:sizeRelV>
+          </wp:anchor>
         </w:drawing>
       </w:r>
-    </w:p>
-    <w:p>
-      <w:pPr>
+      <w:r>
         <w:rPr>
           <w:b/>
           <w:sz w:val="44"/>
         </w:rPr>
-      </w:pPr>
+        <w:t>Borg &amp; Puccini Interactive</w:t>
+      </w:r>
     </w:p>
     <w:p>
       <w:pPr>
@@ -108,27 +120,44 @@
       <w:pPr>
         <w:pStyle w:val="Heading1"/>
       </w:pPr>
-      <w:bookmarkStart w:id="0" w:name="_Toc478061617"/>
-      <w:r>
-        <w:t>Name of Game</w:t>
-      </w:r>
-      <w:bookmarkEnd w:id="0"/>
-    </w:p>
-    <w:p/>
-    <w:p>
-      <w:pPr>
-        <w:jc w:val="center"/>
+      <w:r>
+        <w:t>Starve Wars</w:t>
+      </w:r>
+    </w:p>
+    <w:p/>
+    <w:p>
+      <w:pPr>
         <w:rPr>
           <w:b/>
           <w:u w:val="single"/>
         </w:rPr>
       </w:pPr>
-      <w:r>
+    </w:p>
+    <w:p>
+      <w:pPr>
+        <w:jc w:val="center"/>
         <w:rPr>
           <w:b/>
           <w:u w:val="single"/>
         </w:rPr>
-        <w:t>One Liner, i.e. The Ultimate Racing Game</w:t>
+      </w:pPr>
+    </w:p>
+    <w:p>
+      <w:pPr>
+        <w:jc w:val="center"/>
+        <w:rPr>
+          <w:bCs/>
+          <w:sz w:val="28"/>
+          <w:szCs w:val="28"/>
+        </w:rPr>
+      </w:pPr>
+      <w:r>
+        <w:rPr>
+          <w:bCs/>
+          <w:sz w:val="28"/>
+          <w:szCs w:val="28"/>
+        </w:rPr>
+        <w:t>Welcome to Starve Wars: Outlast, outmaneuver, and out-eat your enemies in the ultimate food fight!</w:t>
       </w:r>
     </w:p>
     <w:p>
@@ -146,34 +175,202 @@
           <w:u w:val="single"/>
         </w:rPr>
       </w:pPr>
-    </w:p>
+      <w:r>
+        <w:rPr>
+          <w:b/>
+          <w:noProof/>
+          <w:sz w:val="44"/>
+        </w:rPr>
+        <w:drawing>
+          <wp:anchor distT="0" distB="0" distL="114300" distR="114300" simplePos="0" relativeHeight="251658240" behindDoc="1" locked="0" layoutInCell="1" allowOverlap="1" wp14:anchorId="5CD6598F" wp14:editId="43351F9B">
+            <wp:simplePos x="0" y="0"/>
+            <wp:positionH relativeFrom="column">
+              <wp:posOffset>774700</wp:posOffset>
+            </wp:positionH>
+            <wp:positionV relativeFrom="paragraph">
+              <wp:posOffset>123190</wp:posOffset>
+            </wp:positionV>
+            <wp:extent cx="4051300" cy="4051300"/>
+            <wp:effectExtent l="0" t="0" r="0" b="0"/>
+            <wp:wrapTight wrapText="bothSides">
+              <wp:wrapPolygon edited="0">
+                <wp:start x="0" y="0"/>
+                <wp:lineTo x="0" y="21532"/>
+                <wp:lineTo x="21532" y="21532"/>
+                <wp:lineTo x="21532" y="0"/>
+                <wp:lineTo x="0" y="0"/>
+              </wp:wrapPolygon>
+            </wp:wrapTight>
+            <wp:docPr id="1317507040" name="Picture 1"/>
+            <wp:cNvGraphicFramePr>
+              <a:graphicFrameLocks xmlns:a="http://schemas.openxmlformats.org/drawingml/2006/main" noChangeAspect="1"/>
+            </wp:cNvGraphicFramePr>
+            <a:graphic xmlns:a="http://schemas.openxmlformats.org/drawingml/2006/main">
+              <a:graphicData uri="http://schemas.openxmlformats.org/drawingml/2006/picture">
+                <pic:pic xmlns:pic="http://schemas.openxmlformats.org/drawingml/2006/picture">
+                  <pic:nvPicPr>
+                    <pic:cNvPr id="1317507040" name="Picture 1317507040"/>
+                    <pic:cNvPicPr/>
+                  </pic:nvPicPr>
+                  <pic:blipFill>
+                    <a:blip r:embed="rId11" cstate="print">
+                      <a:extLst>
+                        <a:ext uri="{28A0092B-C50C-407E-A947-70E740481C1C}">
+                          <a14:useLocalDpi xmlns:a14="http://schemas.microsoft.com/office/drawing/2010/main" val="0"/>
+                        </a:ext>
+                      </a:extLst>
+                    </a:blip>
+                    <a:stretch>
+                      <a:fillRect/>
+                    </a:stretch>
+                  </pic:blipFill>
+                  <pic:spPr>
+                    <a:xfrm>
+                      <a:off x="0" y="0"/>
+                      <a:ext cx="4051300" cy="4051300"/>
+                    </a:xfrm>
+                    <a:prstGeom prst="rect">
+                      <a:avLst/>
+                    </a:prstGeom>
+                  </pic:spPr>
+                </pic:pic>
+              </a:graphicData>
+            </a:graphic>
+            <wp14:sizeRelH relativeFrom="page">
+              <wp14:pctWidth>0</wp14:pctWidth>
+            </wp14:sizeRelH>
+            <wp14:sizeRelV relativeFrom="page">
+              <wp14:pctHeight>0</wp14:pctHeight>
+            </wp14:sizeRelV>
+          </wp:anchor>
+        </w:drawing>
+      </w:r>
+    </w:p>
+    <w:p/>
+    <w:p>
+      <w:pPr>
+        <w:rPr>
+          <w:u w:val="single"/>
+        </w:rPr>
+      </w:pPr>
+    </w:p>
+    <w:p/>
+    <w:p/>
+    <w:p/>
+    <w:p/>
+    <w:p/>
+    <w:p/>
     <w:p>
       <w:pPr>
         <w:jc w:val="center"/>
       </w:pPr>
-      <w:r>
-        <w:t>“Something funny here!”™</w:t>
-      </w:r>
-    </w:p>
-    <w:p/>
-    <w:p>
-      <w:pPr>
-        <w:rPr>
-          <w:u w:val="single"/>
-        </w:rPr>
-      </w:pPr>
-    </w:p>
-    <w:p/>
-    <w:p/>
-    <w:p/>
-    <w:p/>
-    <w:p/>
-    <w:p/>
+      <w:bookmarkStart w:id="0" w:name="_Toc426902188"/>
+    </w:p>
     <w:p>
       <w:pPr>
         <w:jc w:val="center"/>
       </w:pPr>
-      <w:bookmarkStart w:id="1" w:name="_Toc426902188"/>
+    </w:p>
+    <w:p>
+      <w:pPr>
+        <w:jc w:val="center"/>
+      </w:pPr>
+    </w:p>
+    <w:p>
+      <w:pPr>
+        <w:jc w:val="center"/>
+      </w:pPr>
+    </w:p>
+    <w:p>
+      <w:pPr>
+        <w:jc w:val="center"/>
+      </w:pPr>
+    </w:p>
+    <w:p>
+      <w:pPr>
+        <w:jc w:val="center"/>
+      </w:pPr>
+    </w:p>
+    <w:p>
+      <w:pPr>
+        <w:jc w:val="center"/>
+      </w:pPr>
+    </w:p>
+    <w:p>
+      <w:pPr>
+        <w:jc w:val="center"/>
+      </w:pPr>
+    </w:p>
+    <w:p>
+      <w:pPr>
+        <w:jc w:val="center"/>
+      </w:pPr>
+    </w:p>
+    <w:p>
+      <w:pPr>
+        <w:jc w:val="center"/>
+      </w:pPr>
+    </w:p>
+    <w:p>
+      <w:pPr>
+        <w:jc w:val="center"/>
+      </w:pPr>
+    </w:p>
+    <w:p>
+      <w:pPr>
+        <w:jc w:val="center"/>
+      </w:pPr>
+    </w:p>
+    <w:p>
+      <w:pPr>
+        <w:jc w:val="center"/>
+      </w:pPr>
+    </w:p>
+    <w:p>
+      <w:pPr>
+        <w:jc w:val="center"/>
+      </w:pPr>
+    </w:p>
+    <w:p>
+      <w:pPr>
+        <w:jc w:val="center"/>
+      </w:pPr>
+    </w:p>
+    <w:p>
+      <w:pPr>
+        <w:jc w:val="center"/>
+      </w:pPr>
+    </w:p>
+    <w:p>
+      <w:pPr>
+        <w:jc w:val="center"/>
+      </w:pPr>
+    </w:p>
+    <w:p>
+      <w:pPr>
+        <w:jc w:val="center"/>
+      </w:pPr>
+    </w:p>
+    <w:p>
+      <w:pPr>
+        <w:jc w:val="center"/>
+      </w:pPr>
+    </w:p>
+    <w:p>
+      <w:pPr>
+        <w:jc w:val="center"/>
+      </w:pPr>
+    </w:p>
+    <w:p/>
+    <w:p>
+      <w:pPr>
+        <w:jc w:val="center"/>
+      </w:pPr>
+    </w:p>
+    <w:p>
+      <w:pPr>
+        <w:jc w:val="center"/>
+      </w:pPr>
       <w:r>
         <w:t>All work Copyright ©</w:t>
       </w:r>
@@ -183,9 +380,25 @@
       <w:r>
         <w:t xml:space="preserve"> by </w:t>
       </w:r>
+      <w:bookmarkEnd w:id="0"/>
+      <w:r>
+        <w:t>Borg Puccini Interactive</w:t>
+      </w:r>
+    </w:p>
+    <w:p/>
+    <w:p>
+      <w:pPr>
+        <w:jc w:val="center"/>
+      </w:pPr>
+      <w:bookmarkStart w:id="1" w:name="_Toc425778997"/>
+      <w:bookmarkStart w:id="2" w:name="_Toc426902189"/>
+      <w:r>
+        <w:t xml:space="preserve">Written by </w:t>
+      </w:r>
       <w:bookmarkEnd w:id="1"/>
-      <w:r>
-        <w:t>Group Name</w:t>
+      <w:bookmarkEnd w:id="2"/>
+      <w:r>
+        <w:t xml:space="preserve">Alissa Borg and Michael Puccini </w:t>
       </w:r>
     </w:p>
     <w:p/>
@@ -193,34 +406,12 @@
       <w:pPr>
         <w:jc w:val="center"/>
       </w:pPr>
-      <w:bookmarkStart w:id="2" w:name="_Toc425778997"/>
-      <w:bookmarkStart w:id="3" w:name="_Toc426902189"/>
-      <w:r>
-        <w:t xml:space="preserve">Written by </w:t>
-      </w:r>
-      <w:bookmarkEnd w:id="2"/>
-      <w:bookmarkEnd w:id="3"/>
-      <w:r>
-        <w:t>Group Name</w:t>
-      </w:r>
-    </w:p>
-    <w:p/>
-    <w:p>
-      <w:pPr>
-        <w:jc w:val="center"/>
-      </w:pPr>
       <w:r>
         <w:t>Version # 1.00</w:t>
       </w:r>
-    </w:p>
-    <w:p/>
-    <w:p>
-      <w:pPr>
-        <w:jc w:val="center"/>
-        <w:rPr>
-          <w:sz w:val="40"/>
-        </w:rPr>
-      </w:pPr>
+      <w:r>
+        <w:t xml:space="preserve"> </w:t>
+      </w:r>
       <w:r>
         <w:fldChar w:fldCharType="begin"/>
       </w:r>
@@ -234,7 +425,7 @@
         <w:rPr>
           <w:noProof/>
         </w:rPr>
-        <w:t>Thursday, March 23, 2017</w:t>
+        <w:t>Tuesday, July 23, 2024</w:t>
       </w:r>
       <w:r>
         <w:fldChar w:fldCharType="end"/>
@@ -4062,7 +4253,7 @@
       <w:r>
         <w:fldChar w:fldCharType="end"/>
       </w:r>
-      <w:bookmarkStart w:id="4" w:name="_Toc426902190"/>
+      <w:bookmarkStart w:id="3" w:name="_Toc426902190"/>
       <w:r>
         <w:br w:type="page"/>
       </w:r>
@@ -4072,8 +4263,8 @@
         <w:pStyle w:val="Heading1"/>
         <w:jc w:val="left"/>
       </w:pPr>
-      <w:bookmarkStart w:id="5" w:name="_Toc478061618"/>
-      <w:bookmarkEnd w:id="4"/>
+      <w:bookmarkStart w:id="4" w:name="_Toc478061618"/>
+      <w:bookmarkEnd w:id="3"/>
       <w:r>
         <w:rPr>
           <w:sz w:val="40"/>
@@ -4081,7 +4272,7 @@
         <w:lastRenderedPageBreak/>
         <w:t>Game Overview</w:t>
       </w:r>
-      <w:bookmarkEnd w:id="5"/>
+      <w:bookmarkEnd w:id="4"/>
     </w:p>
     <w:p>
       <w:pPr>
@@ -4096,14 +4287,14 @@
           <w:sz w:val="28"/>
         </w:rPr>
       </w:pPr>
-      <w:bookmarkStart w:id="6" w:name="_Toc478061619"/>
+      <w:bookmarkStart w:id="5" w:name="_Toc478061619"/>
       <w:r>
         <w:rPr>
           <w:sz w:val="28"/>
         </w:rPr>
         <w:t>Common Questions</w:t>
       </w:r>
-      <w:bookmarkEnd w:id="6"/>
+      <w:bookmarkEnd w:id="5"/>
     </w:p>
     <w:p/>
     <w:p>
@@ -4114,14 +4305,14 @@
           <w:u w:val="none"/>
         </w:rPr>
       </w:pPr>
-      <w:bookmarkStart w:id="7" w:name="_Toc478061620"/>
+      <w:bookmarkStart w:id="6" w:name="_Toc478061620"/>
       <w:r>
         <w:rPr>
           <w:u w:val="none"/>
         </w:rPr>
         <w:t>What is the game?</w:t>
       </w:r>
-      <w:bookmarkEnd w:id="7"/>
+      <w:bookmarkEnd w:id="6"/>
     </w:p>
     <w:p/>
     <w:p>
@@ -4149,13 +4340,7 @@
         <w:rPr>
           <w:u w:val="none"/>
         </w:rPr>
-        <w:t>What is</w:t>
-      </w:r>
-      <w:r>
-        <w:rPr>
-          <w:u w:val="none"/>
-        </w:rPr>
-        <w:t xml:space="preserve"> the target audience?</w:t>
+        <w:t>What is the target audience?</w:t>
       </w:r>
     </w:p>
     <w:p/>
@@ -4164,10 +4349,7 @@
         <w:ind w:firstLine="720"/>
       </w:pPr>
       <w:r>
-        <w:t xml:space="preserve">Who is going to play your game? What age bracket? </w:t>
-      </w:r>
-      <w:r>
-        <w:t>Tell us details about your audience.</w:t>
+        <w:t>Who is going to play your game? What age bracket? Tell us details about your audience.</w:t>
       </w:r>
     </w:p>
     <w:p/>
@@ -4179,14 +4361,14 @@
           <w:u w:val="none"/>
         </w:rPr>
       </w:pPr>
-      <w:bookmarkStart w:id="8" w:name="_Toc478061621"/>
+      <w:bookmarkStart w:id="7" w:name="_Toc478061621"/>
       <w:r>
         <w:rPr>
           <w:u w:val="none"/>
         </w:rPr>
         <w:t>Why create this game?</w:t>
       </w:r>
-      <w:bookmarkEnd w:id="8"/>
+      <w:bookmarkEnd w:id="7"/>
     </w:p>
     <w:p/>
     <w:p>
@@ -4204,14 +4386,14 @@
           <w:u w:val="none"/>
         </w:rPr>
       </w:pPr>
-      <w:bookmarkStart w:id="9" w:name="_Toc478061622"/>
+      <w:bookmarkStart w:id="8" w:name="_Toc478061622"/>
       <w:r>
         <w:rPr>
           <w:u w:val="none"/>
         </w:rPr>
         <w:t>Where does the game take place?</w:t>
       </w:r>
-      <w:bookmarkEnd w:id="9"/>
+      <w:bookmarkEnd w:id="8"/>
     </w:p>
     <w:p/>
     <w:p>
@@ -4237,20 +4419,36 @@
           <w:u w:val="none"/>
         </w:rPr>
       </w:pPr>
-      <w:bookmarkStart w:id="10" w:name="_Toc478061623"/>
+      <w:bookmarkStart w:id="9" w:name="_Toc478061623"/>
       <w:r>
         <w:rPr>
           <w:u w:val="none"/>
         </w:rPr>
         <w:t>What do I control?</w:t>
       </w:r>
-      <w:bookmarkEnd w:id="10"/>
-    </w:p>
-    <w:p/>
-    <w:p>
-      <w:r>
-        <w:tab/>
-        <w:t>Describe what the player will control.  You will be in charge of a band of rabid mutant fiddle players.  If you want you can switch on the AI and turn it into a fish bowl simulation.</w:t>
+      <w:bookmarkEnd w:id="9"/>
+    </w:p>
+    <w:p/>
+    <w:p>
+      <w:r>
+        <w:tab/>
+        <w:t xml:space="preserve">Describe what the player will control.  You will </w:t>
+      </w:r>
+      <w:proofErr w:type="gramStart"/>
+      <w:r>
+        <w:t>be in charge of</w:t>
+      </w:r>
+      <w:proofErr w:type="gramEnd"/>
+      <w:r>
+        <w:t xml:space="preserve"> a band of rabid mutant fiddle players.  If you </w:t>
+      </w:r>
+      <w:proofErr w:type="gramStart"/>
+      <w:r>
+        <w:t>want</w:t>
+      </w:r>
+      <w:proofErr w:type="gramEnd"/>
+      <w:r>
+        <w:t xml:space="preserve"> you can switch on the AI and turn it into a fish bowl simulation.</w:t>
       </w:r>
     </w:p>
     <w:p/>
@@ -4262,14 +4460,14 @@
           <w:u w:val="none"/>
         </w:rPr>
       </w:pPr>
-      <w:bookmarkStart w:id="11" w:name="_Toc478061624"/>
+      <w:bookmarkStart w:id="10" w:name="_Toc478061624"/>
       <w:r>
         <w:rPr>
           <w:u w:val="none"/>
         </w:rPr>
         <w:t>How many characters do I control?</w:t>
       </w:r>
-      <w:bookmarkEnd w:id="11"/>
+      <w:bookmarkEnd w:id="10"/>
     </w:p>
     <w:p/>
     <w:p>
@@ -4287,14 +4485,28 @@
           <w:u w:val="none"/>
         </w:rPr>
       </w:pPr>
-      <w:bookmarkStart w:id="12" w:name="_Toc478061625"/>
+      <w:bookmarkStart w:id="11" w:name="_Toc478061625"/>
       <w:r>
         <w:rPr>
           <w:u w:val="none"/>
         </w:rPr>
-        <w:t>What is the main focus?</w:t>
-      </w:r>
-      <w:bookmarkEnd w:id="12"/>
+        <w:t xml:space="preserve">What is the </w:t>
+      </w:r>
+      <w:proofErr w:type="gramStart"/>
+      <w:r>
+        <w:rPr>
+          <w:u w:val="none"/>
+        </w:rPr>
+        <w:t>main focus</w:t>
+      </w:r>
+      <w:proofErr w:type="gramEnd"/>
+      <w:r>
+        <w:rPr>
+          <w:u w:val="none"/>
+        </w:rPr>
+        <w:t>?</w:t>
+      </w:r>
+      <w:bookmarkEnd w:id="11"/>
     </w:p>
     <w:p/>
     <w:p>
@@ -4312,14 +4524,14 @@
           <w:u w:val="none"/>
         </w:rPr>
       </w:pPr>
-      <w:bookmarkStart w:id="13" w:name="_Toc478061626"/>
+      <w:bookmarkStart w:id="12" w:name="_Toc478061626"/>
       <w:r>
         <w:rPr>
           <w:u w:val="none"/>
         </w:rPr>
         <w:t>What’s different?</w:t>
       </w:r>
-      <w:bookmarkEnd w:id="13"/>
+      <w:bookmarkEnd w:id="12"/>
     </w:p>
     <w:p/>
     <w:p>
@@ -4347,7 +4559,7 @@
           <w:sz w:val="52"/>
         </w:rPr>
       </w:pPr>
-      <w:bookmarkStart w:id="14" w:name="_Toc478061627"/>
+      <w:bookmarkStart w:id="13" w:name="_Toc478061627"/>
       <w:r>
         <w:rPr>
           <w:sz w:val="52"/>
@@ -4355,7 +4567,7 @@
         <w:lastRenderedPageBreak/>
         <w:t>Feature Set</w:t>
       </w:r>
-      <w:bookmarkEnd w:id="14"/>
+      <w:bookmarkEnd w:id="13"/>
     </w:p>
     <w:p/>
     <w:p>
@@ -4366,14 +4578,14 @@
           <w:sz w:val="28"/>
         </w:rPr>
       </w:pPr>
-      <w:bookmarkStart w:id="15" w:name="_Toc478061628"/>
+      <w:bookmarkStart w:id="14" w:name="_Toc478061628"/>
       <w:r>
         <w:rPr>
           <w:sz w:val="28"/>
         </w:rPr>
         <w:t>General Features</w:t>
       </w:r>
-      <w:bookmarkEnd w:id="15"/>
+      <w:bookmarkEnd w:id="14"/>
     </w:p>
     <w:p/>
     <w:p>
@@ -4411,18 +4623,18 @@
           <w:sz w:val="28"/>
         </w:rPr>
       </w:pPr>
-      <w:bookmarkStart w:id="16" w:name="_Toc478061629"/>
+      <w:bookmarkStart w:id="15" w:name="_Toc478061629"/>
       <w:r>
         <w:rPr>
           <w:sz w:val="28"/>
         </w:rPr>
         <w:t>Gameplay</w:t>
       </w:r>
-      <w:bookmarkEnd w:id="16"/>
-    </w:p>
-    <w:p/>
-    <w:p>
-      <w:bookmarkStart w:id="17" w:name="_Toc426902191"/>
+      <w:bookmarkEnd w:id="15"/>
+    </w:p>
+    <w:p/>
+    <w:p>
+      <w:bookmarkStart w:id="16" w:name="_Toc426902191"/>
       <w:r>
         <w:t>List stuff here that is key to the gameplay experience</w:t>
       </w:r>
@@ -4514,8 +4726,8 @@
           <w:sz w:val="40"/>
         </w:rPr>
       </w:pPr>
+      <w:bookmarkStart w:id="17" w:name="_Toc478061673"/>
       <w:bookmarkStart w:id="18" w:name="_Toc478061630"/>
-      <w:bookmarkStart w:id="19" w:name="_Toc478061673"/>
       <w:r>
         <w:rPr>
           <w:sz w:val="40"/>
@@ -4523,7 +4735,7 @@
         <w:lastRenderedPageBreak/>
         <w:t>Single-Player Game</w:t>
       </w:r>
-      <w:bookmarkEnd w:id="19"/>
+      <w:bookmarkEnd w:id="17"/>
     </w:p>
     <w:p/>
     <w:p>
@@ -4534,14 +4746,14 @@
           <w:sz w:val="28"/>
         </w:rPr>
       </w:pPr>
-      <w:bookmarkStart w:id="20" w:name="_Toc478061674"/>
+      <w:bookmarkStart w:id="19" w:name="_Toc478061674"/>
       <w:r>
         <w:rPr>
           <w:sz w:val="28"/>
         </w:rPr>
         <w:t>Overview</w:t>
       </w:r>
-      <w:bookmarkEnd w:id="20"/>
+      <w:bookmarkEnd w:id="19"/>
     </w:p>
     <w:p/>
     <w:p>
@@ -4566,14 +4778,14 @@
           <w:sz w:val="28"/>
         </w:rPr>
       </w:pPr>
-      <w:bookmarkStart w:id="21" w:name="_Toc478061675"/>
+      <w:bookmarkStart w:id="20" w:name="_Toc478061675"/>
       <w:r>
         <w:rPr>
           <w:sz w:val="28"/>
         </w:rPr>
         <w:t>Single Player Game Detail #1</w:t>
       </w:r>
-      <w:bookmarkEnd w:id="21"/>
+      <w:bookmarkEnd w:id="20"/>
     </w:p>
     <w:p/>
     <w:p>
@@ -4584,14 +4796,14 @@
           <w:sz w:val="28"/>
         </w:rPr>
       </w:pPr>
-      <w:bookmarkStart w:id="22" w:name="_Toc478061676"/>
+      <w:bookmarkStart w:id="21" w:name="_Toc478061676"/>
       <w:r>
         <w:rPr>
           <w:sz w:val="28"/>
         </w:rPr>
         <w:t>Single Player Game Detail #2</w:t>
       </w:r>
-      <w:bookmarkEnd w:id="22"/>
+      <w:bookmarkEnd w:id="21"/>
     </w:p>
     <w:p/>
     <w:p>
@@ -4602,20 +4814,28 @@
           <w:sz w:val="28"/>
         </w:rPr>
       </w:pPr>
-      <w:bookmarkStart w:id="23" w:name="_Toc478061677"/>
+      <w:bookmarkStart w:id="22" w:name="_Toc478061677"/>
       <w:r>
         <w:rPr>
           <w:sz w:val="28"/>
         </w:rPr>
         <w:t>Story</w:t>
       </w:r>
-      <w:bookmarkEnd w:id="23"/>
-    </w:p>
-    <w:p/>
-    <w:p>
-      <w:r>
-        <w:tab/>
-        <w:t>Describe your story idea here and then refer them to an appendix or separate document which provides all the details on the story if it is really big.</w:t>
+      <w:bookmarkEnd w:id="22"/>
+    </w:p>
+    <w:p/>
+    <w:p>
+      <w:r>
+        <w:tab/>
+        <w:t xml:space="preserve">Describe your story idea here and then refer them to an appendix or separate document which provides all the details on the story if it is </w:t>
+      </w:r>
+      <w:proofErr w:type="gramStart"/>
+      <w:r>
+        <w:t>really big</w:t>
+      </w:r>
+      <w:proofErr w:type="gramEnd"/>
+      <w:r>
+        <w:t>.</w:t>
       </w:r>
     </w:p>
     <w:p/>
@@ -4627,14 +4847,14 @@
           <w:sz w:val="28"/>
         </w:rPr>
       </w:pPr>
-      <w:bookmarkStart w:id="24" w:name="_Toc478061678"/>
+      <w:bookmarkStart w:id="23" w:name="_Toc478061678"/>
       <w:r>
         <w:rPr>
           <w:sz w:val="28"/>
         </w:rPr>
         <w:t>Hours of Gameplay</w:t>
       </w:r>
-      <w:bookmarkEnd w:id="24"/>
+      <w:bookmarkEnd w:id="23"/>
     </w:p>
     <w:p/>
     <w:p>
@@ -4652,14 +4872,14 @@
           <w:sz w:val="28"/>
         </w:rPr>
       </w:pPr>
-      <w:bookmarkStart w:id="25" w:name="_Toc478061679"/>
+      <w:bookmarkStart w:id="24" w:name="_Toc478061679"/>
       <w:r>
         <w:rPr>
           <w:sz w:val="28"/>
         </w:rPr>
         <w:t>Victory Conditions</w:t>
       </w:r>
-      <w:bookmarkEnd w:id="25"/>
+      <w:bookmarkEnd w:id="24"/>
     </w:p>
     <w:p/>
     <w:p>
@@ -4797,10 +5017,7 @@
     <w:p/>
     <w:p/>
     <w:p/>
-    <w:p>
-      <w:bookmarkStart w:id="26" w:name="_GoBack"/>
-      <w:bookmarkEnd w:id="26"/>
-    </w:p>
+    <w:p/>
     <w:p/>
     <w:p>
       <w:pPr>
@@ -4817,7 +5034,7 @@
         <w:lastRenderedPageBreak/>
         <w:t>The Game World</w:t>
       </w:r>
-      <w:bookmarkEnd w:id="17"/>
+      <w:bookmarkEnd w:id="16"/>
       <w:bookmarkEnd w:id="18"/>
     </w:p>
     <w:p/>
@@ -4829,14 +5046,14 @@
           <w:sz w:val="28"/>
         </w:rPr>
       </w:pPr>
-      <w:bookmarkStart w:id="27" w:name="_Toc478061631"/>
+      <w:bookmarkStart w:id="25" w:name="_Toc478061631"/>
       <w:r>
         <w:rPr>
           <w:sz w:val="28"/>
         </w:rPr>
         <w:t>Overview</w:t>
       </w:r>
-      <w:bookmarkEnd w:id="27"/>
+      <w:bookmarkEnd w:id="25"/>
     </w:p>
     <w:p>
       <w:pPr>
@@ -4858,14 +5075,14 @@
           <w:sz w:val="28"/>
         </w:rPr>
       </w:pPr>
-      <w:bookmarkStart w:id="28" w:name="_Toc478061632"/>
+      <w:bookmarkStart w:id="26" w:name="_Toc478061632"/>
       <w:r>
         <w:rPr>
           <w:sz w:val="28"/>
         </w:rPr>
         <w:t>World Feature #1</w:t>
       </w:r>
-      <w:bookmarkEnd w:id="28"/>
+      <w:bookmarkEnd w:id="26"/>
     </w:p>
     <w:p>
       <w:pPr>
@@ -4894,14 +5111,14 @@
           <w:sz w:val="28"/>
         </w:rPr>
       </w:pPr>
-      <w:bookmarkStart w:id="29" w:name="_Toc478061633"/>
+      <w:bookmarkStart w:id="27" w:name="_Toc478061633"/>
       <w:r>
         <w:rPr>
           <w:sz w:val="28"/>
         </w:rPr>
         <w:t>World Feature #2</w:t>
       </w:r>
-      <w:bookmarkEnd w:id="29"/>
+      <w:bookmarkEnd w:id="27"/>
     </w:p>
     <w:p/>
     <w:p>
@@ -4919,16 +5136,16 @@
           <w:sz w:val="28"/>
         </w:rPr>
       </w:pPr>
-      <w:bookmarkStart w:id="30" w:name="_Toc426902192"/>
-      <w:bookmarkStart w:id="31" w:name="_Toc478061634"/>
+      <w:bookmarkStart w:id="28" w:name="_Toc426902192"/>
+      <w:bookmarkStart w:id="29" w:name="_Toc478061634"/>
       <w:r>
         <w:rPr>
           <w:sz w:val="28"/>
         </w:rPr>
         <w:t>The Physical World</w:t>
       </w:r>
-      <w:bookmarkEnd w:id="30"/>
-      <w:bookmarkEnd w:id="31"/>
+      <w:bookmarkEnd w:id="28"/>
+      <w:bookmarkEnd w:id="29"/>
     </w:p>
     <w:p/>
     <w:p>
@@ -4939,14 +5156,14 @@
           <w:u w:val="none"/>
         </w:rPr>
       </w:pPr>
-      <w:bookmarkStart w:id="32" w:name="_Toc478061635"/>
+      <w:bookmarkStart w:id="30" w:name="_Toc478061635"/>
       <w:r>
         <w:rPr>
           <w:u w:val="none"/>
         </w:rPr>
         <w:t>Overview</w:t>
       </w:r>
-      <w:bookmarkEnd w:id="32"/>
+      <w:bookmarkEnd w:id="30"/>
     </w:p>
     <w:p>
       <w:pPr>
@@ -4985,14 +5202,14 @@
           <w:u w:val="none"/>
         </w:rPr>
       </w:pPr>
-      <w:bookmarkStart w:id="33" w:name="_Toc478061636"/>
+      <w:bookmarkStart w:id="31" w:name="_Toc478061636"/>
       <w:r>
         <w:rPr>
           <w:u w:val="none"/>
         </w:rPr>
         <w:t>Key Locations</w:t>
       </w:r>
-      <w:bookmarkEnd w:id="33"/>
+      <w:bookmarkEnd w:id="31"/>
     </w:p>
     <w:p/>
     <w:p>
@@ -5010,14 +5227,14 @@
           <w:u w:val="none"/>
         </w:rPr>
       </w:pPr>
-      <w:bookmarkStart w:id="34" w:name="_Toc478061637"/>
+      <w:bookmarkStart w:id="32" w:name="_Toc478061637"/>
       <w:r>
         <w:rPr>
           <w:u w:val="none"/>
         </w:rPr>
         <w:t>Travel</w:t>
       </w:r>
-      <w:bookmarkEnd w:id="34"/>
+      <w:bookmarkEnd w:id="32"/>
     </w:p>
     <w:p>
       <w:pPr>
@@ -5039,14 +5256,14 @@
           <w:u w:val="none"/>
         </w:rPr>
       </w:pPr>
-      <w:bookmarkStart w:id="35" w:name="_Toc478061638"/>
+      <w:bookmarkStart w:id="33" w:name="_Toc478061638"/>
       <w:r>
         <w:rPr>
           <w:u w:val="none"/>
         </w:rPr>
         <w:t>Scale</w:t>
       </w:r>
-      <w:bookmarkEnd w:id="35"/>
+      <w:bookmarkEnd w:id="33"/>
     </w:p>
     <w:p/>
     <w:p>
@@ -5067,14 +5284,14 @@
           <w:u w:val="none"/>
         </w:rPr>
       </w:pPr>
-      <w:bookmarkStart w:id="36" w:name="_Toc478061639"/>
+      <w:bookmarkStart w:id="34" w:name="_Toc478061639"/>
       <w:r>
         <w:rPr>
           <w:u w:val="none"/>
         </w:rPr>
         <w:t>Objects</w:t>
       </w:r>
-      <w:bookmarkEnd w:id="36"/>
+      <w:bookmarkEnd w:id="34"/>
     </w:p>
     <w:p/>
     <w:p>
@@ -5101,14 +5318,14 @@
           <w:u w:val="none"/>
         </w:rPr>
       </w:pPr>
-      <w:bookmarkStart w:id="37" w:name="_Toc478061640"/>
+      <w:bookmarkStart w:id="35" w:name="_Toc478061640"/>
       <w:r>
         <w:rPr>
           <w:u w:val="none"/>
         </w:rPr>
         <w:t>Weather</w:t>
       </w:r>
-      <w:bookmarkEnd w:id="37"/>
+      <w:bookmarkEnd w:id="35"/>
     </w:p>
     <w:p>
       <w:pPr>
@@ -5130,14 +5347,14 @@
           <w:u w:val="none"/>
         </w:rPr>
       </w:pPr>
-      <w:bookmarkStart w:id="38" w:name="_Toc478061641"/>
+      <w:bookmarkStart w:id="36" w:name="_Toc478061641"/>
       <w:r>
         <w:rPr>
           <w:u w:val="none"/>
         </w:rPr>
         <w:t>Day and Night</w:t>
       </w:r>
-      <w:bookmarkEnd w:id="38"/>
+      <w:bookmarkEnd w:id="36"/>
     </w:p>
     <w:p/>
     <w:p>
@@ -5159,7 +5376,7 @@
           <w:u w:val="none"/>
         </w:rPr>
       </w:pPr>
-      <w:bookmarkStart w:id="39" w:name="_Toc478061642"/>
+      <w:bookmarkStart w:id="37" w:name="_Toc478061642"/>
       <w:r>
         <w:rPr>
           <w:u w:val="none"/>
@@ -5167,7 +5384,7 @@
         <w:lastRenderedPageBreak/>
         <w:t>Time</w:t>
       </w:r>
-      <w:bookmarkEnd w:id="39"/>
+      <w:bookmarkEnd w:id="37"/>
     </w:p>
     <w:p/>
     <w:p>
@@ -5177,7 +5394,7 @@
       </w:r>
     </w:p>
     <w:p>
-      <w:bookmarkStart w:id="40" w:name="_Toc426902194"/>
+      <w:bookmarkStart w:id="38" w:name="_Toc426902194"/>
     </w:p>
     <w:p>
       <w:pPr>
@@ -5187,16 +5404,16 @@
           <w:sz w:val="28"/>
         </w:rPr>
       </w:pPr>
-      <w:bookmarkStart w:id="41" w:name="_Toc426902195"/>
-      <w:bookmarkStart w:id="42" w:name="_Toc478061643"/>
-      <w:bookmarkEnd w:id="40"/>
+      <w:bookmarkStart w:id="39" w:name="_Toc478061643"/>
+      <w:bookmarkStart w:id="40" w:name="_Toc426902195"/>
+      <w:bookmarkEnd w:id="38"/>
       <w:r>
         <w:rPr>
           <w:sz w:val="28"/>
         </w:rPr>
         <w:t>Camera</w:t>
       </w:r>
-      <w:bookmarkEnd w:id="42"/>
+      <w:bookmarkEnd w:id="39"/>
     </w:p>
     <w:p/>
     <w:p>
@@ -5207,14 +5424,14 @@
           <w:u w:val="none"/>
         </w:rPr>
       </w:pPr>
-      <w:bookmarkStart w:id="43" w:name="_Toc478061644"/>
+      <w:bookmarkStart w:id="41" w:name="_Toc478061644"/>
       <w:r>
         <w:rPr>
           <w:u w:val="none"/>
         </w:rPr>
         <w:t>Overview</w:t>
       </w:r>
-      <w:bookmarkEnd w:id="43"/>
+      <w:bookmarkEnd w:id="41"/>
     </w:p>
     <w:p/>
     <w:p>
@@ -5234,14 +5451,14 @@
           <w:u w:val="none"/>
         </w:rPr>
       </w:pPr>
-      <w:bookmarkStart w:id="44" w:name="_Toc478061645"/>
+      <w:bookmarkStart w:id="42" w:name="_Toc478061645"/>
       <w:r>
         <w:rPr>
           <w:u w:val="none"/>
         </w:rPr>
         <w:t>Camera Detail #1</w:t>
       </w:r>
-      <w:bookmarkEnd w:id="44"/>
+      <w:bookmarkEnd w:id="42"/>
     </w:p>
     <w:p/>
     <w:p>
@@ -5259,14 +5476,14 @@
           <w:sz w:val="28"/>
         </w:rPr>
       </w:pPr>
-      <w:bookmarkStart w:id="45" w:name="_Toc478061646"/>
+      <w:bookmarkStart w:id="43" w:name="_Toc478061646"/>
       <w:r>
         <w:rPr>
           <w:u w:val="none"/>
         </w:rPr>
         <w:t>Camera Detail #2</w:t>
       </w:r>
-      <w:bookmarkEnd w:id="45"/>
+      <w:bookmarkEnd w:id="43"/>
     </w:p>
     <w:p/>
     <w:p>
@@ -5284,16 +5501,16 @@
           <w:sz w:val="28"/>
         </w:rPr>
       </w:pPr>
-      <w:bookmarkStart w:id="46" w:name="_Toc478061647"/>
-      <w:bookmarkEnd w:id="41"/>
+      <w:bookmarkStart w:id="44" w:name="_Toc478061647"/>
+      <w:bookmarkEnd w:id="40"/>
       <w:r>
         <w:rPr>
           <w:sz w:val="28"/>
         </w:rPr>
         <w:t>Game Engine</w:t>
       </w:r>
-      <w:bookmarkStart w:id="47" w:name="_Toc426902196"/>
-      <w:bookmarkEnd w:id="46"/>
+      <w:bookmarkStart w:id="45" w:name="_Toc426902196"/>
+      <w:bookmarkEnd w:id="44"/>
     </w:p>
     <w:p/>
     <w:p>
@@ -5304,14 +5521,14 @@
           <w:sz w:val="28"/>
         </w:rPr>
       </w:pPr>
-      <w:bookmarkStart w:id="48" w:name="_Toc478061648"/>
+      <w:bookmarkStart w:id="46" w:name="_Toc478061648"/>
       <w:r>
         <w:rPr>
           <w:u w:val="none"/>
         </w:rPr>
         <w:t>Overview</w:t>
       </w:r>
-      <w:bookmarkEnd w:id="48"/>
+      <w:bookmarkEnd w:id="46"/>
     </w:p>
     <w:p/>
     <w:p>
@@ -5329,14 +5546,14 @@
           <w:u w:val="none"/>
         </w:rPr>
       </w:pPr>
-      <w:bookmarkStart w:id="49" w:name="_Toc478061649"/>
+      <w:bookmarkStart w:id="47" w:name="_Toc478061649"/>
       <w:r>
         <w:rPr>
           <w:u w:val="none"/>
         </w:rPr>
         <w:t>Game Engine Detail #1</w:t>
       </w:r>
-      <w:bookmarkEnd w:id="49"/>
+      <w:bookmarkEnd w:id="47"/>
     </w:p>
     <w:p/>
     <w:p>
@@ -5354,20 +5571,28 @@
           <w:u w:val="none"/>
         </w:rPr>
       </w:pPr>
-      <w:bookmarkStart w:id="50" w:name="_Toc478061650"/>
+      <w:bookmarkStart w:id="48" w:name="_Toc478061650"/>
       <w:r>
         <w:rPr>
           <w:u w:val="none"/>
         </w:rPr>
         <w:t>Water</w:t>
       </w:r>
-      <w:bookmarkEnd w:id="50"/>
-    </w:p>
-    <w:p/>
-    <w:p>
-      <w:r>
-        <w:tab/>
-        <w:t>There will be water in the world that looks awesome and our game engine will handle it beautifully.</w:t>
+      <w:bookmarkEnd w:id="48"/>
+    </w:p>
+    <w:p/>
+    <w:p>
+      <w:r>
+        <w:tab/>
+        <w:t xml:space="preserve">There will be water in the world that looks </w:t>
+      </w:r>
+      <w:proofErr w:type="gramStart"/>
+      <w:r>
+        <w:t>awesome</w:t>
+      </w:r>
+      <w:proofErr w:type="gramEnd"/>
+      <w:r>
+        <w:t xml:space="preserve"> and our game engine will handle it beautifully.</w:t>
       </w:r>
     </w:p>
     <w:p/>
@@ -5379,26 +5604,42 @@
           <w:u w:val="none"/>
         </w:rPr>
       </w:pPr>
-      <w:bookmarkStart w:id="51" w:name="_Toc478061651"/>
+      <w:bookmarkStart w:id="49" w:name="_Toc478061651"/>
       <w:r>
         <w:rPr>
           <w:u w:val="none"/>
         </w:rPr>
         <w:t>Collision Detection</w:t>
       </w:r>
-      <w:bookmarkEnd w:id="51"/>
-    </w:p>
-    <w:p/>
-    <w:p>
-      <w:r>
-        <w:tab/>
-        <w:t>Our game engine handles collision detection really well.  It uses the such and such technique and will be quite excellent.  Can you see I am having a hard time making up stupid placeholder text here?</w:t>
-      </w:r>
-    </w:p>
-    <w:p/>
-    <w:p/>
-    <w:p/>
-    <w:bookmarkEnd w:id="47"/>
+      <w:bookmarkEnd w:id="49"/>
+    </w:p>
+    <w:p/>
+    <w:p>
+      <w:r>
+        <w:tab/>
+        <w:t xml:space="preserve">Our game engine handles collision detection </w:t>
+      </w:r>
+      <w:proofErr w:type="gramStart"/>
+      <w:r>
+        <w:t>really well</w:t>
+      </w:r>
+      <w:proofErr w:type="gramEnd"/>
+      <w:r>
+        <w:t xml:space="preserve">.  It uses </w:t>
+      </w:r>
+      <w:proofErr w:type="gramStart"/>
+      <w:r>
+        <w:t>the such</w:t>
+      </w:r>
+      <w:proofErr w:type="gramEnd"/>
+      <w:r>
+        <w:t xml:space="preserve"> and such technique and will be quite excellent.  Can you see I am having a hard time making up stupid placeholder text here?</w:t>
+      </w:r>
+    </w:p>
+    <w:p/>
+    <w:p/>
+    <w:p/>
+    <w:bookmarkEnd w:id="45"/>
     <w:p>
       <w:r>
         <w:br w:type="page"/>
@@ -5412,7 +5653,7 @@
           <w:sz w:val="40"/>
         </w:rPr>
       </w:pPr>
-      <w:bookmarkStart w:id="52" w:name="_Toc478061652"/>
+      <w:bookmarkStart w:id="50" w:name="_Toc478061652"/>
       <w:r>
         <w:rPr>
           <w:sz w:val="40"/>
@@ -5420,7 +5661,7 @@
         <w:lastRenderedPageBreak/>
         <w:t>The World Layout</w:t>
       </w:r>
-      <w:bookmarkEnd w:id="52"/>
+      <w:bookmarkEnd w:id="50"/>
     </w:p>
     <w:p/>
     <w:p>
@@ -5431,14 +5672,14 @@
           <w:sz w:val="28"/>
         </w:rPr>
       </w:pPr>
-      <w:bookmarkStart w:id="53" w:name="_Toc478061653"/>
+      <w:bookmarkStart w:id="51" w:name="_Toc478061653"/>
       <w:r>
         <w:rPr>
           <w:sz w:val="28"/>
         </w:rPr>
         <w:t>Overview</w:t>
       </w:r>
-      <w:bookmarkEnd w:id="53"/>
+      <w:bookmarkEnd w:id="51"/>
     </w:p>
     <w:p/>
     <w:p>
@@ -5456,14 +5697,14 @@
           <w:sz w:val="28"/>
         </w:rPr>
       </w:pPr>
-      <w:bookmarkStart w:id="54" w:name="_Toc478061654"/>
+      <w:bookmarkStart w:id="52" w:name="_Toc478061654"/>
       <w:r>
         <w:rPr>
           <w:sz w:val="28"/>
         </w:rPr>
         <w:t>World Layout Detail #1</w:t>
       </w:r>
-      <w:bookmarkEnd w:id="54"/>
+      <w:bookmarkEnd w:id="52"/>
     </w:p>
     <w:p/>
     <w:p>
@@ -5474,14 +5715,14 @@
           <w:sz w:val="28"/>
         </w:rPr>
       </w:pPr>
-      <w:bookmarkStart w:id="55" w:name="_Toc478061655"/>
+      <w:bookmarkStart w:id="53" w:name="_Toc478061655"/>
       <w:r>
         <w:rPr>
           <w:sz w:val="28"/>
         </w:rPr>
         <w:t>World Layout Detail #2</w:t>
       </w:r>
-      <w:bookmarkEnd w:id="55"/>
+      <w:bookmarkEnd w:id="53"/>
     </w:p>
     <w:p>
       <w:r>
@@ -5496,8 +5737,8 @@
           <w:sz w:val="40"/>
         </w:rPr>
       </w:pPr>
-      <w:bookmarkStart w:id="56" w:name="_Toc426902199"/>
-      <w:bookmarkStart w:id="57" w:name="_Toc478061656"/>
+      <w:bookmarkStart w:id="54" w:name="_Toc426902199"/>
+      <w:bookmarkStart w:id="55" w:name="_Toc478061656"/>
       <w:r>
         <w:rPr>
           <w:sz w:val="40"/>
@@ -5505,8 +5746,8 @@
         <w:lastRenderedPageBreak/>
         <w:t>Game Characters</w:t>
       </w:r>
-      <w:bookmarkEnd w:id="56"/>
-      <w:bookmarkEnd w:id="57"/>
+      <w:bookmarkEnd w:id="54"/>
+      <w:bookmarkEnd w:id="55"/>
     </w:p>
     <w:p/>
     <w:p>
@@ -5517,14 +5758,14 @@
           <w:sz w:val="28"/>
         </w:rPr>
       </w:pPr>
-      <w:bookmarkStart w:id="58" w:name="_Toc478061657"/>
+      <w:bookmarkStart w:id="56" w:name="_Toc478061657"/>
       <w:r>
         <w:rPr>
           <w:sz w:val="28"/>
         </w:rPr>
         <w:t>Overview</w:t>
       </w:r>
-      <w:bookmarkEnd w:id="58"/>
+      <w:bookmarkEnd w:id="56"/>
     </w:p>
     <w:p/>
     <w:p>
@@ -5542,14 +5783,14 @@
           <w:sz w:val="28"/>
         </w:rPr>
       </w:pPr>
-      <w:bookmarkStart w:id="59" w:name="_Toc478061658"/>
+      <w:bookmarkStart w:id="57" w:name="_Toc478061658"/>
       <w:r>
         <w:rPr>
           <w:sz w:val="28"/>
         </w:rPr>
         <w:t>Creating a Character</w:t>
       </w:r>
-      <w:bookmarkEnd w:id="59"/>
+      <w:bookmarkEnd w:id="57"/>
     </w:p>
     <w:p/>
     <w:p>
@@ -5567,14 +5808,14 @@
           <w:sz w:val="28"/>
         </w:rPr>
       </w:pPr>
-      <w:bookmarkStart w:id="60" w:name="_Toc478061659"/>
+      <w:bookmarkStart w:id="58" w:name="_Toc478061659"/>
       <w:r>
         <w:rPr>
           <w:sz w:val="28"/>
         </w:rPr>
         <w:t>Enemies and Monsters</w:t>
       </w:r>
-      <w:bookmarkEnd w:id="60"/>
+      <w:bookmarkEnd w:id="58"/>
     </w:p>
     <w:p/>
     <w:p>
@@ -5585,7 +5826,7 @@
       <w:r>
         <w:br w:type="page"/>
       </w:r>
-      <w:bookmarkStart w:id="61" w:name="_Toc426902200"/>
+      <w:bookmarkStart w:id="59" w:name="_Toc426902200"/>
     </w:p>
     <w:p>
       <w:pPr>
@@ -5595,8 +5836,8 @@
           <w:sz w:val="40"/>
         </w:rPr>
       </w:pPr>
-      <w:bookmarkStart w:id="62" w:name="_Toc426902205"/>
-      <w:bookmarkStart w:id="63" w:name="_Toc478061660"/>
+      <w:bookmarkStart w:id="60" w:name="_Toc426902205"/>
+      <w:bookmarkStart w:id="61" w:name="_Toc478061660"/>
       <w:r>
         <w:rPr>
           <w:sz w:val="40"/>
@@ -5604,8 +5845,8 @@
         <w:lastRenderedPageBreak/>
         <w:t>User Interface</w:t>
       </w:r>
-      <w:bookmarkEnd w:id="62"/>
-      <w:bookmarkEnd w:id="63"/>
+      <w:bookmarkEnd w:id="60"/>
+      <w:bookmarkEnd w:id="61"/>
     </w:p>
     <w:p/>
     <w:p>
@@ -5616,20 +5857,28 @@
           <w:sz w:val="28"/>
         </w:rPr>
       </w:pPr>
-      <w:bookmarkStart w:id="64" w:name="_Toc478061661"/>
+      <w:bookmarkStart w:id="62" w:name="_Toc478061661"/>
       <w:r>
         <w:rPr>
           <w:sz w:val="28"/>
         </w:rPr>
         <w:t>Overview</w:t>
       </w:r>
-      <w:bookmarkEnd w:id="64"/>
-    </w:p>
-    <w:p/>
-    <w:p>
-      <w:r>
-        <w:tab/>
-        <w:t>Provide some sort of an overview to your interface and same as all the previous sections, break down the components of the UI below.</w:t>
+      <w:bookmarkEnd w:id="62"/>
+    </w:p>
+    <w:p/>
+    <w:p>
+      <w:r>
+        <w:tab/>
+        <w:t xml:space="preserve">Provide </w:t>
+      </w:r>
+      <w:proofErr w:type="gramStart"/>
+      <w:r>
+        <w:t>some sort of an</w:t>
+      </w:r>
+      <w:proofErr w:type="gramEnd"/>
+      <w:r>
+        <w:t xml:space="preserve"> overview to your interface and same as all the previous sections, break down the components of the UI below.</w:t>
       </w:r>
     </w:p>
     <w:p/>
@@ -5641,14 +5890,14 @@
           <w:sz w:val="28"/>
         </w:rPr>
       </w:pPr>
-      <w:bookmarkStart w:id="65" w:name="_Toc478061662"/>
+      <w:bookmarkStart w:id="63" w:name="_Toc478061662"/>
       <w:r>
         <w:rPr>
           <w:sz w:val="28"/>
         </w:rPr>
         <w:t>User Interface Detail #1</w:t>
       </w:r>
-      <w:bookmarkEnd w:id="65"/>
+      <w:bookmarkEnd w:id="63"/>
     </w:p>
     <w:p/>
     <w:p>
@@ -5659,14 +5908,14 @@
           <w:sz w:val="28"/>
         </w:rPr>
       </w:pPr>
-      <w:bookmarkStart w:id="66" w:name="_Toc478061663"/>
+      <w:bookmarkStart w:id="64" w:name="_Toc478061663"/>
       <w:r>
         <w:rPr>
           <w:sz w:val="28"/>
         </w:rPr>
         <w:t>User Interface Detail #2</w:t>
       </w:r>
-      <w:bookmarkEnd w:id="66"/>
+      <w:bookmarkEnd w:id="64"/>
     </w:p>
     <w:p>
       <w:r>
@@ -5681,7 +5930,7 @@
           <w:sz w:val="40"/>
         </w:rPr>
       </w:pPr>
-      <w:bookmarkStart w:id="67" w:name="_Toc478061664"/>
+      <w:bookmarkStart w:id="65" w:name="_Toc478061664"/>
       <w:r>
         <w:rPr>
           <w:sz w:val="40"/>
@@ -5689,8 +5938,8 @@
         <w:lastRenderedPageBreak/>
         <w:t>Weapons</w:t>
       </w:r>
-      <w:bookmarkEnd w:id="61"/>
-      <w:bookmarkEnd w:id="67"/>
+      <w:bookmarkEnd w:id="59"/>
+      <w:bookmarkEnd w:id="65"/>
     </w:p>
     <w:p/>
     <w:p>
@@ -5701,14 +5950,14 @@
           <w:sz w:val="28"/>
         </w:rPr>
       </w:pPr>
-      <w:bookmarkStart w:id="68" w:name="_Toc478061665"/>
+      <w:bookmarkStart w:id="66" w:name="_Toc478061665"/>
       <w:r>
         <w:rPr>
           <w:sz w:val="28"/>
         </w:rPr>
         <w:t>Overview</w:t>
       </w:r>
-      <w:bookmarkEnd w:id="68"/>
+      <w:bookmarkEnd w:id="66"/>
     </w:p>
     <w:p/>
     <w:p>
@@ -5726,14 +5975,14 @@
           <w:sz w:val="28"/>
         </w:rPr>
       </w:pPr>
-      <w:bookmarkStart w:id="69" w:name="_Toc478061666"/>
+      <w:bookmarkStart w:id="67" w:name="_Toc478061666"/>
       <w:r>
         <w:rPr>
           <w:sz w:val="28"/>
         </w:rPr>
         <w:t>Weapons Details #1</w:t>
       </w:r>
-      <w:bookmarkEnd w:id="69"/>
+      <w:bookmarkEnd w:id="67"/>
     </w:p>
     <w:p/>
     <w:p>
@@ -5744,14 +5993,14 @@
           <w:sz w:val="28"/>
         </w:rPr>
       </w:pPr>
-      <w:bookmarkStart w:id="70" w:name="_Toc478061667"/>
+      <w:bookmarkStart w:id="68" w:name="_Toc478061667"/>
       <w:r>
         <w:rPr>
           <w:sz w:val="28"/>
         </w:rPr>
         <w:t>Weapons Details #2</w:t>
       </w:r>
-      <w:bookmarkEnd w:id="70"/>
+      <w:bookmarkEnd w:id="68"/>
     </w:p>
     <w:p>
       <w:r>
@@ -5767,15 +6016,15 @@
           <w:sz w:val="40"/>
         </w:rPr>
       </w:pPr>
-      <w:bookmarkStart w:id="71" w:name="_Toc426902204"/>
-      <w:bookmarkStart w:id="72" w:name="_Toc478061668"/>
+      <w:bookmarkStart w:id="69" w:name="_Toc478061668"/>
+      <w:bookmarkStart w:id="70" w:name="_Toc426902204"/>
       <w:r>
         <w:rPr>
           <w:sz w:val="40"/>
         </w:rPr>
         <w:t>Musical Scores and Sound Effects</w:t>
       </w:r>
-      <w:bookmarkEnd w:id="72"/>
+      <w:bookmarkEnd w:id="69"/>
     </w:p>
     <w:p/>
     <w:p>
@@ -5786,20 +6035,28 @@
           <w:sz w:val="28"/>
         </w:rPr>
       </w:pPr>
-      <w:bookmarkStart w:id="73" w:name="_Toc478061669"/>
+      <w:bookmarkStart w:id="71" w:name="_Toc478061669"/>
       <w:r>
         <w:rPr>
           <w:sz w:val="28"/>
         </w:rPr>
         <w:t>Overview</w:t>
       </w:r>
-      <w:bookmarkEnd w:id="73"/>
-    </w:p>
-    <w:p/>
-    <w:p>
-      <w:r>
-        <w:tab/>
-        <w:t>This should probably be broken down into two sections but I think you get the point.</w:t>
+      <w:bookmarkEnd w:id="71"/>
+    </w:p>
+    <w:p/>
+    <w:p>
+      <w:r>
+        <w:tab/>
+        <w:t xml:space="preserve">This should probably be broken down into two </w:t>
+      </w:r>
+      <w:proofErr w:type="gramStart"/>
+      <w:r>
+        <w:t>sections</w:t>
+      </w:r>
+      <w:proofErr w:type="gramEnd"/>
+      <w:r>
+        <w:t xml:space="preserve"> but I think you get the point.</w:t>
       </w:r>
       <w:r>
         <w:tab/>
@@ -5814,20 +6071,28 @@
           <w:sz w:val="28"/>
         </w:rPr>
       </w:pPr>
-      <w:bookmarkStart w:id="74" w:name="_Toc478061670"/>
+      <w:bookmarkStart w:id="72" w:name="_Toc478061670"/>
       <w:r>
         <w:rPr>
           <w:sz w:val="28"/>
         </w:rPr>
         <w:t>Red Book Audio</w:t>
       </w:r>
-      <w:bookmarkEnd w:id="74"/>
-    </w:p>
-    <w:p/>
-    <w:p>
-      <w:r>
-        <w:tab/>
-        <w:t>If you are using Red Book then describe what your plan is here.  If not, what are you using?</w:t>
+      <w:bookmarkEnd w:id="72"/>
+    </w:p>
+    <w:p/>
+    <w:p>
+      <w:r>
+        <w:tab/>
+        <w:t xml:space="preserve">If you are using Red </w:t>
+      </w:r>
+      <w:proofErr w:type="gramStart"/>
+      <w:r>
+        <w:t>Book</w:t>
+      </w:r>
+      <w:proofErr w:type="gramEnd"/>
+      <w:r>
+        <w:t xml:space="preserve"> then describe what your plan is here.  If not, what are you using?</w:t>
       </w:r>
       <w:r>
         <w:tab/>
@@ -5842,20 +6107,28 @@
           <w:sz w:val="28"/>
         </w:rPr>
       </w:pPr>
-      <w:bookmarkStart w:id="75" w:name="_Toc478061671"/>
+      <w:bookmarkStart w:id="73" w:name="_Toc478061671"/>
       <w:r>
         <w:rPr>
           <w:sz w:val="28"/>
         </w:rPr>
         <w:t>3D Sound</w:t>
       </w:r>
-      <w:bookmarkEnd w:id="75"/>
-    </w:p>
-    <w:p/>
-    <w:p>
-      <w:r>
-        <w:tab/>
-        <w:t>Talk about what sort of sound APIs you are going to use or not use as the case may be.</w:t>
+      <w:bookmarkEnd w:id="73"/>
+    </w:p>
+    <w:p/>
+    <w:p>
+      <w:r>
+        <w:tab/>
+        <w:t xml:space="preserve">Talk about what sort of sound APIs you are going to use or not </w:t>
+      </w:r>
+      <w:proofErr w:type="gramStart"/>
+      <w:r>
+        <w:t>use as the case may be</w:t>
+      </w:r>
+      <w:proofErr w:type="gramEnd"/>
+      <w:r>
+        <w:t>.</w:t>
       </w:r>
       <w:r>
         <w:tab/>
@@ -5870,14 +6143,14 @@
           <w:sz w:val="28"/>
         </w:rPr>
       </w:pPr>
-      <w:bookmarkStart w:id="76" w:name="_Toc478061672"/>
+      <w:bookmarkStart w:id="74" w:name="_Toc478061672"/>
       <w:r>
         <w:rPr>
           <w:sz w:val="28"/>
         </w:rPr>
         <w:t>Sound Design</w:t>
       </w:r>
-      <w:bookmarkEnd w:id="76"/>
+      <w:bookmarkEnd w:id="74"/>
     </w:p>
     <w:p/>
     <w:p>
@@ -5885,12 +6158,12 @@
         <w:tab/>
         <w:t>Take a shot at what you are going to do for sound design at this early stage.  Hey, good to let your reader know what you are thinking.</w:t>
       </w:r>
-      <w:bookmarkEnd w:id="71"/>
+      <w:bookmarkEnd w:id="70"/>
     </w:p>
     <w:sectPr>
-      <w:headerReference w:type="default" r:id="rId8"/>
-      <w:footerReference w:type="even" r:id="rId9"/>
-      <w:footerReference w:type="default" r:id="rId10"/>
+      <w:headerReference w:type="default" r:id="rId12"/>
+      <w:footerReference w:type="even" r:id="rId13"/>
+      <w:footerReference w:type="default" r:id="rId14"/>
       <w:pgSz w:w="12240" w:h="15840"/>
       <w:pgMar w:top="1440" w:right="1800" w:bottom="1440" w:left="1800" w:header="720" w:footer="720" w:gutter="0"/>
       <w:cols w:space="720"/>
@@ -5901,7 +6174,7 @@
 </file>
 
 <file path=word/endnotes.xml><?xml version="1.0" encoding="utf-8"?>
-<w:endnotes xmlns:wpc="http://schemas.microsoft.com/office/word/2010/wordprocessingCanvas" xmlns:cx="http://schemas.microsoft.com/office/drawing/2014/chartex" xmlns:cx1="http://schemas.microsoft.com/office/drawing/2015/9/8/chartex" xmlns:cx2="http://schemas.microsoft.com/office/drawing/2015/10/21/chartex" xmlns:cx3="http://schemas.microsoft.com/office/drawing/2016/5/9/chartex" xmlns:cx4="http://schemas.microsoft.com/office/drawing/2016/5/10/chartex" xmlns:cx5="http://schemas.microsoft.com/office/drawing/2016/5/11/chartex" xmlns:mc="http://schemas.openxmlformats.org/markup-compatibility/2006" xmlns:o="urn:schemas-microsoft-com:office:office" xmlns:r="http://schemas.openxmlformats.org/officeDocument/2006/relationships" xmlns:m="http://schemas.openxmlformats.org/officeDocument/2006/math" xmlns:v="urn:schemas-microsoft-com:vml" xmlns:wp14="http://schemas.microsoft.com/office/word/2010/wordprocessingDrawing" xmlns:wp="http://schemas.openxmlformats.org/drawingml/2006/wordprocessingDrawing" xmlns:w10="urn:schemas-microsoft-com:office:word" xmlns:w="http://schemas.openxmlformats.org/wordprocessingml/2006/main" xmlns:w14="http://schemas.microsoft.com/office/word/2010/wordml" xmlns:w15="http://schemas.microsoft.com/office/word/2012/wordml" xmlns:w16se="http://schemas.microsoft.com/office/word/2015/wordml/symex" xmlns:wpg="http://schemas.microsoft.com/office/word/2010/wordprocessingGroup" xmlns:wpi="http://schemas.microsoft.com/office/word/2010/wordprocessingInk" xmlns:wne="http://schemas.microsoft.com/office/word/2006/wordml" xmlns:wps="http://schemas.microsoft.com/office/word/2010/wordprocessingShape" mc:Ignorable="w14 w15 w16se wp14">
+<w:endnotes xmlns:wpc="http://schemas.microsoft.com/office/word/2010/wordprocessingCanvas" xmlns:cx="http://schemas.microsoft.com/office/drawing/2014/chartex" xmlns:cx1="http://schemas.microsoft.com/office/drawing/2015/9/8/chartex" xmlns:cx2="http://schemas.microsoft.com/office/drawing/2015/10/21/chartex" xmlns:cx3="http://schemas.microsoft.com/office/drawing/2016/5/9/chartex" xmlns:cx4="http://schemas.microsoft.com/office/drawing/2016/5/10/chartex" xmlns:cx5="http://schemas.microsoft.com/office/drawing/2016/5/11/chartex" xmlns:cx6="http://schemas.microsoft.com/office/drawing/2016/5/12/chartex" xmlns:cx7="http://schemas.microsoft.com/office/drawing/2016/5/13/chartex" xmlns:cx8="http://schemas.microsoft.com/office/drawing/2016/5/14/chartex" xmlns:mc="http://schemas.openxmlformats.org/markup-compatibility/2006" xmlns:aink="http://schemas.microsoft.com/office/drawing/2016/ink" xmlns:am3d="http://schemas.microsoft.com/office/drawing/2017/model3d" xmlns:o="urn:schemas-microsoft-com:office:office" xmlns:oel="http://schemas.microsoft.com/office/2019/extlst" xmlns:r="http://schemas.openxmlformats.org/officeDocument/2006/relationships" xmlns:m="http://schemas.openxmlformats.org/officeDocument/2006/math" xmlns:v="urn:schemas-microsoft-com:vml" xmlns:wp14="http://schemas.microsoft.com/office/word/2010/wordprocessingDrawing" xmlns:wp="http://schemas.openxmlformats.org/drawingml/2006/wordprocessingDrawing" xmlns:w10="urn:schemas-microsoft-com:office:word" xmlns:w="http://schemas.openxmlformats.org/wordprocessingml/2006/main" xmlns:w14="http://schemas.microsoft.com/office/word/2010/wordml" xmlns:w15="http://schemas.microsoft.com/office/word/2012/wordml" xmlns:w16cex="http://schemas.microsoft.com/office/word/2018/wordml/cex" xmlns:w16cid="http://schemas.microsoft.com/office/word/2016/wordml/cid" xmlns:w16="http://schemas.microsoft.com/office/word/2018/wordml" xmlns:w16sdtdh="http://schemas.microsoft.com/office/word/2020/wordml/sdtdatahash" xmlns:w16se="http://schemas.microsoft.com/office/word/2015/wordml/symex" xmlns:wpg="http://schemas.microsoft.com/office/word/2010/wordprocessingGroup" xmlns:wpi="http://schemas.microsoft.com/office/word/2010/wordprocessingInk" xmlns:wne="http://schemas.microsoft.com/office/word/2006/wordml" xmlns:wps="http://schemas.microsoft.com/office/word/2010/wordprocessingShape" mc:Ignorable="w14 w15 w16se w16cid w16 w16cex w16sdtdh wp14">
   <w:endnote w:type="separator" w:id="-1">
     <w:p>
       <w:r>
@@ -5920,7 +6193,7 @@
 </file>
 
 <file path=word/footer1.xml><?xml version="1.0" encoding="utf-8"?>
-<w:ftr xmlns:wpc="http://schemas.microsoft.com/office/word/2010/wordprocessingCanvas" xmlns:cx="http://schemas.microsoft.com/office/drawing/2014/chartex" xmlns:cx1="http://schemas.microsoft.com/office/drawing/2015/9/8/chartex" xmlns:cx2="http://schemas.microsoft.com/office/drawing/2015/10/21/chartex" xmlns:cx3="http://schemas.microsoft.com/office/drawing/2016/5/9/chartex" xmlns:cx4="http://schemas.microsoft.com/office/drawing/2016/5/10/chartex" xmlns:cx5="http://schemas.microsoft.com/office/drawing/2016/5/11/chartex" xmlns:mc="http://schemas.openxmlformats.org/markup-compatibility/2006" xmlns:o="urn:schemas-microsoft-com:office:office" xmlns:r="http://schemas.openxmlformats.org/officeDocument/2006/relationships" xmlns:m="http://schemas.openxmlformats.org/officeDocument/2006/math" xmlns:v="urn:schemas-microsoft-com:vml" xmlns:wp14="http://schemas.microsoft.com/office/word/2010/wordprocessingDrawing" xmlns:wp="http://schemas.openxmlformats.org/drawingml/2006/wordprocessingDrawing" xmlns:w10="urn:schemas-microsoft-com:office:word" xmlns:w="http://schemas.openxmlformats.org/wordprocessingml/2006/main" xmlns:w14="http://schemas.microsoft.com/office/word/2010/wordml" xmlns:w15="http://schemas.microsoft.com/office/word/2012/wordml" xmlns:w16se="http://schemas.microsoft.com/office/word/2015/wordml/symex" xmlns:wpg="http://schemas.microsoft.com/office/word/2010/wordprocessingGroup" xmlns:wpi="http://schemas.microsoft.com/office/word/2010/wordprocessingInk" xmlns:wne="http://schemas.microsoft.com/office/word/2006/wordml" xmlns:wps="http://schemas.microsoft.com/office/word/2010/wordprocessingShape" mc:Ignorable="w14 w15 w16se wp14">
+<w:ftr xmlns:wpc="http://schemas.microsoft.com/office/word/2010/wordprocessingCanvas" xmlns:cx="http://schemas.microsoft.com/office/drawing/2014/chartex" xmlns:cx1="http://schemas.microsoft.com/office/drawing/2015/9/8/chartex" xmlns:cx2="http://schemas.microsoft.com/office/drawing/2015/10/21/chartex" xmlns:cx3="http://schemas.microsoft.com/office/drawing/2016/5/9/chartex" xmlns:cx4="http://schemas.microsoft.com/office/drawing/2016/5/10/chartex" xmlns:cx5="http://schemas.microsoft.com/office/drawing/2016/5/11/chartex" xmlns:cx6="http://schemas.microsoft.com/office/drawing/2016/5/12/chartex" xmlns:cx7="http://schemas.microsoft.com/office/drawing/2016/5/13/chartex" xmlns:cx8="http://schemas.microsoft.com/office/drawing/2016/5/14/chartex" xmlns:mc="http://schemas.openxmlformats.org/markup-compatibility/2006" xmlns:aink="http://schemas.microsoft.com/office/drawing/2016/ink" xmlns:am3d="http://schemas.microsoft.com/office/drawing/2017/model3d" xmlns:o="urn:schemas-microsoft-com:office:office" xmlns:oel="http://schemas.microsoft.com/office/2019/extlst" xmlns:r="http://schemas.openxmlformats.org/officeDocument/2006/relationships" xmlns:m="http://schemas.openxmlformats.org/officeDocument/2006/math" xmlns:v="urn:schemas-microsoft-com:vml" xmlns:wp14="http://schemas.microsoft.com/office/word/2010/wordprocessingDrawing" xmlns:wp="http://schemas.openxmlformats.org/drawingml/2006/wordprocessingDrawing" xmlns:w10="urn:schemas-microsoft-com:office:word" xmlns:w="http://schemas.openxmlformats.org/wordprocessingml/2006/main" xmlns:w14="http://schemas.microsoft.com/office/word/2010/wordml" xmlns:w15="http://schemas.microsoft.com/office/word/2012/wordml" xmlns:w16cex="http://schemas.microsoft.com/office/word/2018/wordml/cex" xmlns:w16cid="http://schemas.microsoft.com/office/word/2016/wordml/cid" xmlns:w16="http://schemas.microsoft.com/office/word/2018/wordml" xmlns:w16sdtdh="http://schemas.microsoft.com/office/word/2020/wordml/sdtdatahash" xmlns:w16se="http://schemas.microsoft.com/office/word/2015/wordml/symex" xmlns:wpg="http://schemas.microsoft.com/office/word/2010/wordprocessingGroup" xmlns:wpi="http://schemas.microsoft.com/office/word/2010/wordprocessingInk" xmlns:wne="http://schemas.microsoft.com/office/word/2006/wordml" xmlns:wps="http://schemas.microsoft.com/office/word/2010/wordprocessingShape" mc:Ignorable="w14 w15 w16se w16cid w16 w16cex w16sdtdh wp14">
   <w:p>
     <w:pPr>
       <w:pStyle w:val="Footer"/>
@@ -5971,7 +6244,7 @@
 </file>
 
 <file path=word/footer2.xml><?xml version="1.0" encoding="utf-8"?>
-<w:ftr xmlns:wpc="http://schemas.microsoft.com/office/word/2010/wordprocessingCanvas" xmlns:cx="http://schemas.microsoft.com/office/drawing/2014/chartex" xmlns:cx1="http://schemas.microsoft.com/office/drawing/2015/9/8/chartex" xmlns:cx2="http://schemas.microsoft.com/office/drawing/2015/10/21/chartex" xmlns:cx3="http://schemas.microsoft.com/office/drawing/2016/5/9/chartex" xmlns:cx4="http://schemas.microsoft.com/office/drawing/2016/5/10/chartex" xmlns:cx5="http://schemas.microsoft.com/office/drawing/2016/5/11/chartex" xmlns:mc="http://schemas.openxmlformats.org/markup-compatibility/2006" xmlns:o="urn:schemas-microsoft-com:office:office" xmlns:r="http://schemas.openxmlformats.org/officeDocument/2006/relationships" xmlns:m="http://schemas.openxmlformats.org/officeDocument/2006/math" xmlns:v="urn:schemas-microsoft-com:vml" xmlns:wp14="http://schemas.microsoft.com/office/word/2010/wordprocessingDrawing" xmlns:wp="http://schemas.openxmlformats.org/drawingml/2006/wordprocessingDrawing" xmlns:w10="urn:schemas-microsoft-com:office:word" xmlns:w="http://schemas.openxmlformats.org/wordprocessingml/2006/main" xmlns:w14="http://schemas.microsoft.com/office/word/2010/wordml" xmlns:w15="http://schemas.microsoft.com/office/word/2012/wordml" xmlns:w16se="http://schemas.microsoft.com/office/word/2015/wordml/symex" xmlns:wpg="http://schemas.microsoft.com/office/word/2010/wordprocessingGroup" xmlns:wpi="http://schemas.microsoft.com/office/word/2010/wordprocessingInk" xmlns:wne="http://schemas.microsoft.com/office/word/2006/wordml" xmlns:wps="http://schemas.microsoft.com/office/word/2010/wordprocessingShape" mc:Ignorable="w14 w15 w16se wp14">
+<w:ftr xmlns:wpc="http://schemas.microsoft.com/office/word/2010/wordprocessingCanvas" xmlns:cx="http://schemas.microsoft.com/office/drawing/2014/chartex" xmlns:cx1="http://schemas.microsoft.com/office/drawing/2015/9/8/chartex" xmlns:cx2="http://schemas.microsoft.com/office/drawing/2015/10/21/chartex" xmlns:cx3="http://schemas.microsoft.com/office/drawing/2016/5/9/chartex" xmlns:cx4="http://schemas.microsoft.com/office/drawing/2016/5/10/chartex" xmlns:cx5="http://schemas.microsoft.com/office/drawing/2016/5/11/chartex" xmlns:cx6="http://schemas.microsoft.com/office/drawing/2016/5/12/chartex" xmlns:cx7="http://schemas.microsoft.com/office/drawing/2016/5/13/chartex" xmlns:cx8="http://schemas.microsoft.com/office/drawing/2016/5/14/chartex" xmlns:mc="http://schemas.openxmlformats.org/markup-compatibility/2006" xmlns:aink="http://schemas.microsoft.com/office/drawing/2016/ink" xmlns:am3d="http://schemas.microsoft.com/office/drawing/2017/model3d" xmlns:o="urn:schemas-microsoft-com:office:office" xmlns:oel="http://schemas.microsoft.com/office/2019/extlst" xmlns:r="http://schemas.openxmlformats.org/officeDocument/2006/relationships" xmlns:m="http://schemas.openxmlformats.org/officeDocument/2006/math" xmlns:v="urn:schemas-microsoft-com:vml" xmlns:wp14="http://schemas.microsoft.com/office/word/2010/wordprocessingDrawing" xmlns:wp="http://schemas.openxmlformats.org/drawingml/2006/wordprocessingDrawing" xmlns:w10="urn:schemas-microsoft-com:office:word" xmlns:w="http://schemas.openxmlformats.org/wordprocessingml/2006/main" xmlns:w14="http://schemas.microsoft.com/office/word/2010/wordml" xmlns:w15="http://schemas.microsoft.com/office/word/2012/wordml" xmlns:w16cex="http://schemas.microsoft.com/office/word/2018/wordml/cex" xmlns:w16cid="http://schemas.microsoft.com/office/word/2016/wordml/cid" xmlns:w16="http://schemas.microsoft.com/office/word/2018/wordml" xmlns:w16sdtdh="http://schemas.microsoft.com/office/word/2020/wordml/sdtdatahash" xmlns:w16se="http://schemas.microsoft.com/office/word/2015/wordml/symex" xmlns:wpg="http://schemas.microsoft.com/office/word/2010/wordprocessingGroup" xmlns:wpi="http://schemas.microsoft.com/office/word/2010/wordprocessingInk" xmlns:wne="http://schemas.microsoft.com/office/word/2006/wordml" xmlns:wps="http://schemas.microsoft.com/office/word/2010/wordprocessingShape" mc:Ignorable="w14 w15 w16se w16cid w16 w16cex w16sdtdh wp14">
   <w:p>
     <w:pPr>
       <w:pStyle w:val="Footer"/>
@@ -6062,7 +6335,7 @@
         <w:noProof/>
         <w:color w:val="808080"/>
       </w:rPr>
-      <w:t>3/23/2017</w:t>
+      <w:t>7/23/24</w:t>
     </w:r>
     <w:r>
       <w:rPr>
@@ -6080,7 +6353,7 @@
 </file>
 
 <file path=word/footnotes.xml><?xml version="1.0" encoding="utf-8"?>
-<w:footnotes xmlns:wpc="http://schemas.microsoft.com/office/word/2010/wordprocessingCanvas" xmlns:cx="http://schemas.microsoft.com/office/drawing/2014/chartex" xmlns:cx1="http://schemas.microsoft.com/office/drawing/2015/9/8/chartex" xmlns:cx2="http://schemas.microsoft.com/office/drawing/2015/10/21/chartex" xmlns:cx3="http://schemas.microsoft.com/office/drawing/2016/5/9/chartex" xmlns:cx4="http://schemas.microsoft.com/office/drawing/2016/5/10/chartex" xmlns:cx5="http://schemas.microsoft.com/office/drawing/2016/5/11/chartex" xmlns:mc="http://schemas.openxmlformats.org/markup-compatibility/2006" xmlns:o="urn:schemas-microsoft-com:office:office" xmlns:r="http://schemas.openxmlformats.org/officeDocument/2006/relationships" xmlns:m="http://schemas.openxmlformats.org/officeDocument/2006/math" xmlns:v="urn:schemas-microsoft-com:vml" xmlns:wp14="http://schemas.microsoft.com/office/word/2010/wordprocessingDrawing" xmlns:wp="http://schemas.openxmlformats.org/drawingml/2006/wordprocessingDrawing" xmlns:w10="urn:schemas-microsoft-com:office:word" xmlns:w="http://schemas.openxmlformats.org/wordprocessingml/2006/main" xmlns:w14="http://schemas.microsoft.com/office/word/2010/wordml" xmlns:w15="http://schemas.microsoft.com/office/word/2012/wordml" xmlns:w16se="http://schemas.microsoft.com/office/word/2015/wordml/symex" xmlns:wpg="http://schemas.microsoft.com/office/word/2010/wordprocessingGroup" xmlns:wpi="http://schemas.microsoft.com/office/word/2010/wordprocessingInk" xmlns:wne="http://schemas.microsoft.com/office/word/2006/wordml" xmlns:wps="http://schemas.microsoft.com/office/word/2010/wordprocessingShape" mc:Ignorable="w14 w15 w16se wp14">
+<w:footnotes xmlns:wpc="http://schemas.microsoft.com/office/word/2010/wordprocessingCanvas" xmlns:cx="http://schemas.microsoft.com/office/drawing/2014/chartex" xmlns:cx1="http://schemas.microsoft.com/office/drawing/2015/9/8/chartex" xmlns:cx2="http://schemas.microsoft.com/office/drawing/2015/10/21/chartex" xmlns:cx3="http://schemas.microsoft.com/office/drawing/2016/5/9/chartex" xmlns:cx4="http://schemas.microsoft.com/office/drawing/2016/5/10/chartex" xmlns:cx5="http://schemas.microsoft.com/office/drawing/2016/5/11/chartex" xmlns:cx6="http://schemas.microsoft.com/office/drawing/2016/5/12/chartex" xmlns:cx7="http://schemas.microsoft.com/office/drawing/2016/5/13/chartex" xmlns:cx8="http://schemas.microsoft.com/office/drawing/2016/5/14/chartex" xmlns:mc="http://schemas.openxmlformats.org/markup-compatibility/2006" xmlns:aink="http://schemas.microsoft.com/office/drawing/2016/ink" xmlns:am3d="http://schemas.microsoft.com/office/drawing/2017/model3d" xmlns:o="urn:schemas-microsoft-com:office:office" xmlns:oel="http://schemas.microsoft.com/office/2019/extlst" xmlns:r="http://schemas.openxmlformats.org/officeDocument/2006/relationships" xmlns:m="http://schemas.openxmlformats.org/officeDocument/2006/math" xmlns:v="urn:schemas-microsoft-com:vml" xmlns:wp14="http://schemas.microsoft.com/office/word/2010/wordprocessingDrawing" xmlns:wp="http://schemas.openxmlformats.org/drawingml/2006/wordprocessingDrawing" xmlns:w10="urn:schemas-microsoft-com:office:word" xmlns:w="http://schemas.openxmlformats.org/wordprocessingml/2006/main" xmlns:w14="http://schemas.microsoft.com/office/word/2010/wordml" xmlns:w15="http://schemas.microsoft.com/office/word/2012/wordml" xmlns:w16cex="http://schemas.microsoft.com/office/word/2018/wordml/cex" xmlns:w16cid="http://schemas.microsoft.com/office/word/2016/wordml/cid" xmlns:w16="http://schemas.microsoft.com/office/word/2018/wordml" xmlns:w16sdtdh="http://schemas.microsoft.com/office/word/2020/wordml/sdtdatahash" xmlns:w16se="http://schemas.microsoft.com/office/word/2015/wordml/symex" xmlns:wpg="http://schemas.microsoft.com/office/word/2010/wordprocessingGroup" xmlns:wpi="http://schemas.microsoft.com/office/word/2010/wordprocessingInk" xmlns:wne="http://schemas.microsoft.com/office/word/2006/wordml" xmlns:wps="http://schemas.microsoft.com/office/word/2010/wordprocessingShape" mc:Ignorable="w14 w15 w16se w16cid w16 w16cex w16sdtdh wp14">
   <w:footnote w:type="separator" w:id="-1">
     <w:p>
       <w:r>
@@ -6099,7 +6372,7 @@
 </file>
 
 <file path=word/header1.xml><?xml version="1.0" encoding="utf-8"?>
-<w:hdr xmlns:wpc="http://schemas.microsoft.com/office/word/2010/wordprocessingCanvas" xmlns:cx="http://schemas.microsoft.com/office/drawing/2014/chartex" xmlns:cx1="http://schemas.microsoft.com/office/drawing/2015/9/8/chartex" xmlns:cx2="http://schemas.microsoft.com/office/drawing/2015/10/21/chartex" xmlns:cx3="http://schemas.microsoft.com/office/drawing/2016/5/9/chartex" xmlns:cx4="http://schemas.microsoft.com/office/drawing/2016/5/10/chartex" xmlns:cx5="http://schemas.microsoft.com/office/drawing/2016/5/11/chartex" xmlns:mc="http://schemas.openxmlformats.org/markup-compatibility/2006" xmlns:o="urn:schemas-microsoft-com:office:office" xmlns:r="http://schemas.openxmlformats.org/officeDocument/2006/relationships" xmlns:m="http://schemas.openxmlformats.org/officeDocument/2006/math" xmlns:v="urn:schemas-microsoft-com:vml" xmlns:wp14="http://schemas.microsoft.com/office/word/2010/wordprocessingDrawing" xmlns:wp="http://schemas.openxmlformats.org/drawingml/2006/wordprocessingDrawing" xmlns:w10="urn:schemas-microsoft-com:office:word" xmlns:w="http://schemas.openxmlformats.org/wordprocessingml/2006/main" xmlns:w14="http://schemas.microsoft.com/office/word/2010/wordml" xmlns:w15="http://schemas.microsoft.com/office/word/2012/wordml" xmlns:w16se="http://schemas.microsoft.com/office/word/2015/wordml/symex" xmlns:wpg="http://schemas.microsoft.com/office/word/2010/wordprocessingGroup" xmlns:wpi="http://schemas.microsoft.com/office/word/2010/wordprocessingInk" xmlns:wne="http://schemas.microsoft.com/office/word/2006/wordml" xmlns:wps="http://schemas.microsoft.com/office/word/2010/wordprocessingShape" mc:Ignorable="w14 w15 w16se wp14">
+<w:hdr xmlns:wpc="http://schemas.microsoft.com/office/word/2010/wordprocessingCanvas" xmlns:cx="http://schemas.microsoft.com/office/drawing/2014/chartex" xmlns:cx1="http://schemas.microsoft.com/office/drawing/2015/9/8/chartex" xmlns:cx2="http://schemas.microsoft.com/office/drawing/2015/10/21/chartex" xmlns:cx3="http://schemas.microsoft.com/office/drawing/2016/5/9/chartex" xmlns:cx4="http://schemas.microsoft.com/office/drawing/2016/5/10/chartex" xmlns:cx5="http://schemas.microsoft.com/office/drawing/2016/5/11/chartex" xmlns:cx6="http://schemas.microsoft.com/office/drawing/2016/5/12/chartex" xmlns:cx7="http://schemas.microsoft.com/office/drawing/2016/5/13/chartex" xmlns:cx8="http://schemas.microsoft.com/office/drawing/2016/5/14/chartex" xmlns:mc="http://schemas.openxmlformats.org/markup-compatibility/2006" xmlns:aink="http://schemas.microsoft.com/office/drawing/2016/ink" xmlns:am3d="http://schemas.microsoft.com/office/drawing/2017/model3d" xmlns:o="urn:schemas-microsoft-com:office:office" xmlns:oel="http://schemas.microsoft.com/office/2019/extlst" xmlns:r="http://schemas.openxmlformats.org/officeDocument/2006/relationships" xmlns:m="http://schemas.openxmlformats.org/officeDocument/2006/math" xmlns:v="urn:schemas-microsoft-com:vml" xmlns:wp14="http://schemas.microsoft.com/office/word/2010/wordprocessingDrawing" xmlns:wp="http://schemas.openxmlformats.org/drawingml/2006/wordprocessingDrawing" xmlns:w10="urn:schemas-microsoft-com:office:word" xmlns:w="http://schemas.openxmlformats.org/wordprocessingml/2006/main" xmlns:w14="http://schemas.microsoft.com/office/word/2010/wordml" xmlns:w15="http://schemas.microsoft.com/office/word/2012/wordml" xmlns:w16cex="http://schemas.microsoft.com/office/word/2018/wordml/cex" xmlns:w16cid="http://schemas.microsoft.com/office/word/2016/wordml/cid" xmlns:w16="http://schemas.microsoft.com/office/word/2018/wordml" xmlns:w16sdtdh="http://schemas.microsoft.com/office/word/2020/wordml/sdtdatahash" xmlns:w16se="http://schemas.microsoft.com/office/word/2015/wordml/symex" xmlns:wpg="http://schemas.microsoft.com/office/word/2010/wordprocessingGroup" xmlns:wpi="http://schemas.microsoft.com/office/word/2010/wordprocessingInk" xmlns:wne="http://schemas.microsoft.com/office/word/2006/wordml" xmlns:wps="http://schemas.microsoft.com/office/word/2010/wordprocessingShape" mc:Ignorable="w14 w15 w16se w16cid w16 w16cex w16sdtdh wp14">
   <w:p>
     <w:pPr>
       <w:pStyle w:val="Header"/>
@@ -6129,7 +6402,7 @@
 </file>
 
 <file path=word/numbering.xml><?xml version="1.0" encoding="utf-8"?>
-<w:numbering xmlns:wpc="http://schemas.microsoft.com/office/word/2010/wordprocessingCanvas" xmlns:cx="http://schemas.microsoft.com/office/drawing/2014/chartex" xmlns:cx1="http://schemas.microsoft.com/office/drawing/2015/9/8/chartex" xmlns:cx2="http://schemas.microsoft.com/office/drawing/2015/10/21/chartex" xmlns:cx3="http://schemas.microsoft.com/office/drawing/2016/5/9/chartex" xmlns:cx4="http://schemas.microsoft.com/office/drawing/2016/5/10/chartex" xmlns:cx5="http://schemas.microsoft.com/office/drawing/2016/5/11/chartex" xmlns:mc="http://schemas.openxmlformats.org/markup-compatibility/2006" xmlns:o="urn:schemas-microsoft-com:office:office" xmlns:r="http://schemas.openxmlformats.org/officeDocument/2006/relationships" xmlns:m="http://schemas.openxmlformats.org/officeDocument/2006/math" xmlns:v="urn:schemas-microsoft-com:vml" xmlns:wp14="http://schemas.microsoft.com/office/word/2010/wordprocessingDrawing" xmlns:wp="http://schemas.openxmlformats.org/drawingml/2006/wordprocessingDrawing" xmlns:w10="urn:schemas-microsoft-com:office:word" xmlns:w="http://schemas.openxmlformats.org/wordprocessingml/2006/main" xmlns:w14="http://schemas.microsoft.com/office/word/2010/wordml" xmlns:w15="http://schemas.microsoft.com/office/word/2012/wordml" xmlns:w16se="http://schemas.microsoft.com/office/word/2015/wordml/symex" xmlns:wpg="http://schemas.microsoft.com/office/word/2010/wordprocessingGroup" xmlns:wpi="http://schemas.microsoft.com/office/word/2010/wordprocessingInk" xmlns:wne="http://schemas.microsoft.com/office/word/2006/wordml" xmlns:wps="http://schemas.microsoft.com/office/word/2010/wordprocessingShape" mc:Ignorable="w14 w15 w16se wp14">
+<w:numbering xmlns:wpc="http://schemas.microsoft.com/office/word/2010/wordprocessingCanvas" xmlns:cx="http://schemas.microsoft.com/office/drawing/2014/chartex" xmlns:cx1="http://schemas.microsoft.com/office/drawing/2015/9/8/chartex" xmlns:cx2="http://schemas.microsoft.com/office/drawing/2015/10/21/chartex" xmlns:cx3="http://schemas.microsoft.com/office/drawing/2016/5/9/chartex" xmlns:cx4="http://schemas.microsoft.com/office/drawing/2016/5/10/chartex" xmlns:cx5="http://schemas.microsoft.com/office/drawing/2016/5/11/chartex" xmlns:cx6="http://schemas.microsoft.com/office/drawing/2016/5/12/chartex" xmlns:cx7="http://schemas.microsoft.com/office/drawing/2016/5/13/chartex" xmlns:cx8="http://schemas.microsoft.com/office/drawing/2016/5/14/chartex" xmlns:mc="http://schemas.openxmlformats.org/markup-compatibility/2006" xmlns:aink="http://schemas.microsoft.com/office/drawing/2016/ink" xmlns:am3d="http://schemas.microsoft.com/office/drawing/2017/model3d" xmlns:o="urn:schemas-microsoft-com:office:office" xmlns:oel="http://schemas.microsoft.com/office/2019/extlst" xmlns:r="http://schemas.openxmlformats.org/officeDocument/2006/relationships" xmlns:m="http://schemas.openxmlformats.org/officeDocument/2006/math" xmlns:v="urn:schemas-microsoft-com:vml" xmlns:wp14="http://schemas.microsoft.com/office/word/2010/wordprocessingDrawing" xmlns:wp="http://schemas.openxmlformats.org/drawingml/2006/wordprocessingDrawing" xmlns:w10="urn:schemas-microsoft-com:office:word" xmlns:w="http://schemas.openxmlformats.org/wordprocessingml/2006/main" xmlns:w14="http://schemas.microsoft.com/office/word/2010/wordml" xmlns:w15="http://schemas.microsoft.com/office/word/2012/wordml" xmlns:w16cex="http://schemas.microsoft.com/office/word/2018/wordml/cex" xmlns:w16cid="http://schemas.microsoft.com/office/word/2016/wordml/cid" xmlns:w16="http://schemas.microsoft.com/office/word/2018/wordml" xmlns:w16sdtdh="http://schemas.microsoft.com/office/word/2020/wordml/sdtdatahash" xmlns:w16se="http://schemas.microsoft.com/office/word/2015/wordml/symex" xmlns:wpg="http://schemas.microsoft.com/office/word/2010/wordprocessingGroup" xmlns:wpi="http://schemas.microsoft.com/office/word/2010/wordprocessingInk" xmlns:wne="http://schemas.microsoft.com/office/word/2006/wordml" xmlns:wps="http://schemas.microsoft.com/office/word/2010/wordprocessingShape" mc:Ignorable="w14 w15 w16se w16cid w16 w16cex w16sdtdh wp14">
   <w:abstractNum w:abstractNumId="0" w15:restartNumberingAfterBreak="0">
     <w:nsid w:val="FFFFFFFE"/>
     <w:multiLevelType w:val="singleLevel"/>
@@ -6470,7 +6743,7 @@
       </w:rPr>
     </w:lvl>
   </w:abstractNum>
-  <w:num w:numId="1">
+  <w:num w:numId="1" w16cid:durableId="2079546623">
     <w:abstractNumId w:val="0"/>
     <w:lvlOverride w:ilvl="0">
       <w:lvl w:ilvl="0">
@@ -6488,62 +6761,62 @@
       </w:lvl>
     </w:lvlOverride>
   </w:num>
-  <w:num w:numId="2">
+  <w:num w:numId="2" w16cid:durableId="26104006">
     <w:abstractNumId w:val="11"/>
   </w:num>
-  <w:num w:numId="3">
+  <w:num w:numId="3" w16cid:durableId="327640675">
     <w:abstractNumId w:val="9"/>
   </w:num>
-  <w:num w:numId="4">
+  <w:num w:numId="4" w16cid:durableId="337391914">
     <w:abstractNumId w:val="8"/>
   </w:num>
-  <w:num w:numId="5">
+  <w:num w:numId="5" w16cid:durableId="852720636">
     <w:abstractNumId w:val="10"/>
   </w:num>
-  <w:num w:numId="6">
+  <w:num w:numId="6" w16cid:durableId="1702513210">
     <w:abstractNumId w:val="1"/>
   </w:num>
-  <w:num w:numId="7">
+  <w:num w:numId="7" w16cid:durableId="1838836525">
     <w:abstractNumId w:val="4"/>
   </w:num>
-  <w:num w:numId="8">
+  <w:num w:numId="8" w16cid:durableId="1674798257">
     <w:abstractNumId w:val="12"/>
   </w:num>
-  <w:num w:numId="9">
+  <w:num w:numId="9" w16cid:durableId="2003241498">
     <w:abstractNumId w:val="13"/>
   </w:num>
-  <w:num w:numId="10">
+  <w:num w:numId="10" w16cid:durableId="869613981">
     <w:abstractNumId w:val="7"/>
   </w:num>
-  <w:num w:numId="11">
+  <w:num w:numId="11" w16cid:durableId="1024019373">
     <w:abstractNumId w:val="17"/>
   </w:num>
-  <w:num w:numId="12">
+  <w:num w:numId="12" w16cid:durableId="1979610417">
     <w:abstractNumId w:val="5"/>
   </w:num>
-  <w:num w:numId="13">
+  <w:num w:numId="13" w16cid:durableId="1182860244">
     <w:abstractNumId w:val="14"/>
   </w:num>
-  <w:num w:numId="14">
+  <w:num w:numId="14" w16cid:durableId="1380280870">
     <w:abstractNumId w:val="15"/>
   </w:num>
-  <w:num w:numId="15">
+  <w:num w:numId="15" w16cid:durableId="1176459818">
     <w:abstractNumId w:val="6"/>
   </w:num>
-  <w:num w:numId="16">
+  <w:num w:numId="16" w16cid:durableId="288317500">
     <w:abstractNumId w:val="16"/>
   </w:num>
-  <w:num w:numId="17">
+  <w:num w:numId="17" w16cid:durableId="172649962">
     <w:abstractNumId w:val="2"/>
   </w:num>
-  <w:num w:numId="18">
+  <w:num w:numId="18" w16cid:durableId="417484516">
     <w:abstractNumId w:val="3"/>
   </w:num>
 </w:numbering>
 </file>
 
 <file path=word/styles.xml><?xml version="1.0" encoding="utf-8"?>
-<w:styles xmlns:mc="http://schemas.openxmlformats.org/markup-compatibility/2006" xmlns:r="http://schemas.openxmlformats.org/officeDocument/2006/relationships" xmlns:w="http://schemas.openxmlformats.org/wordprocessingml/2006/main" xmlns:w14="http://schemas.microsoft.com/office/word/2010/wordml" xmlns:w15="http://schemas.microsoft.com/office/word/2012/wordml" xmlns:w16se="http://schemas.microsoft.com/office/word/2015/wordml/symex" mc:Ignorable="w14 w15 w16se">
+<w:styles xmlns:mc="http://schemas.openxmlformats.org/markup-compatibility/2006" xmlns:r="http://schemas.openxmlformats.org/officeDocument/2006/relationships" xmlns:w="http://schemas.openxmlformats.org/wordprocessingml/2006/main" xmlns:w14="http://schemas.microsoft.com/office/word/2010/wordml" xmlns:w15="http://schemas.microsoft.com/office/word/2012/wordml" xmlns:w16cex="http://schemas.microsoft.com/office/word/2018/wordml/cex" xmlns:w16cid="http://schemas.microsoft.com/office/word/2016/wordml/cid" xmlns:w16="http://schemas.microsoft.com/office/word/2018/wordml" xmlns:w16sdtdh="http://schemas.microsoft.com/office/word/2020/wordml/sdtdatahash" xmlns:w16se="http://schemas.microsoft.com/office/word/2015/wordml/symex" mc:Ignorable="w14 w15 w16se w16cid w16 w16cex w16sdtdh">
   <w:docDefaults>
     <w:rPrDefault>
       <w:rPr>
@@ -6553,7 +6826,7 @@
     </w:rPrDefault>
     <w:pPrDefault/>
   </w:docDefaults>
-  <w:latentStyles w:defLockedState="0" w:defUIPriority="99" w:defSemiHidden="0" w:defUnhideWhenUsed="0" w:defQFormat="0" w:count="374">
+  <w:latentStyles w:defLockedState="0" w:defUIPriority="99" w:defSemiHidden="0" w:defUnhideWhenUsed="0" w:defQFormat="0" w:count="376">
     <w:lsdException w:name="Normal" w:uiPriority="0" w:qFormat="1"/>
     <w:lsdException w:name="heading 1" w:uiPriority="9" w:qFormat="1"/>
     <w:lsdException w:name="heading 2" w:uiPriority="9" w:qFormat="1"/>
@@ -6708,7 +6981,7 @@
     <w:lsdException w:name="Table Web 2" w:semiHidden="1" w:unhideWhenUsed="1"/>
     <w:lsdException w:name="Table Web 3" w:semiHidden="1" w:unhideWhenUsed="1"/>
     <w:lsdException w:name="Balloon Text" w:semiHidden="1" w:unhideWhenUsed="1"/>
-    <w:lsdException w:name="Table Grid" w:semiHidden="1" w:uiPriority="59" w:unhideWhenUsed="1"/>
+    <w:lsdException w:name="Table Grid" w:uiPriority="59"/>
     <w:lsdException w:name="Table Theme" w:semiHidden="1" w:unhideWhenUsed="1"/>
     <w:lsdException w:name="Placeholder Text" w:semiHidden="1"/>
     <w:lsdException w:name="No Spacing" w:uiPriority="1" w:qFormat="1"/>
@@ -6928,6 +7201,8 @@
     <w:lsdException w:name="Mention" w:semiHidden="1" w:unhideWhenUsed="1"/>
     <w:lsdException w:name="Smart Hyperlink" w:semiHidden="1" w:unhideWhenUsed="1"/>
     <w:lsdException w:name="Hashtag" w:semiHidden="1" w:unhideWhenUsed="1"/>
+    <w:lsdException w:name="Unresolved Mention" w:semiHidden="1" w:unhideWhenUsed="1"/>
+    <w:lsdException w:name="Smart Link" w:semiHidden="1" w:unhideWhenUsed="1"/>
   </w:latentStyles>
   <w:style w:type="paragraph" w:default="1" w:styleId="Normal">
     <w:name w:val="Normal"/>
@@ -7387,6 +7662,28 @@
 </file>
 
 <file path=customXml/item1.xml><?xml version="1.0" encoding="utf-8"?>
+<p:properties xmlns:p="http://schemas.microsoft.com/office/2006/metadata/properties" xmlns:xsi="http://www.w3.org/2001/XMLSchema-instance" xmlns:pc="http://schemas.microsoft.com/office/infopath/2007/PartnerControls">
+  <documentManagement>
+    <_ip_UnifiedCompliancePolicyUIAction xmlns="http://schemas.microsoft.com/sharepoint/v3" xsi:nil="true"/>
+    <lcf76f155ced4ddcb4097134ff3c332f xmlns="d0bae804-ca80-4e17-9bb1-95eb75348bff">
+      <Terms xmlns="http://schemas.microsoft.com/office/infopath/2007/PartnerControls"/>
+    </lcf76f155ced4ddcb4097134ff3c332f>
+    <_ip_UnifiedCompliancePolicyProperties xmlns="http://schemas.microsoft.com/sharepoint/v3" xsi:nil="true"/>
+    <TaxCatchAll xmlns="13885e1e-ce27-43c9-a41b-46df2faed7e7" xsi:nil="true"/>
+  </documentManagement>
+</p:properties>
+</file>
+
+<file path=customXml/item2.xml><?xml version="1.0" encoding="utf-8"?>
+<?mso-contentType ?>
+<FormTemplates xmlns="http://schemas.microsoft.com/sharepoint/v3/contenttype/forms">
+  <Display>DocumentLibraryForm</Display>
+  <Edit>DocumentLibraryForm</Edit>
+  <New>DocumentLibraryForm</New>
+</FormTemplates>
+</file>
+
+<file path=customXml/item3.xml><?xml version="1.0" encoding="utf-8"?>
 <ct:contentTypeSchema xmlns:ct="http://schemas.microsoft.com/office/2006/metadata/contentType" xmlns:ma="http://schemas.microsoft.com/office/2006/metadata/properties/metaAttributes" ct:_="" ma:_="" ma:contentTypeName="Document" ma:contentTypeID="0x010100D6401B299A849942B402E1DA755CBC9B" ma:contentTypeVersion="20" ma:contentTypeDescription="Create a new document." ma:contentTypeScope="" ma:versionID="31a9db6559e150aaca4fc1621d8050df">
   <xsd:schema xmlns:xsd="http://www.w3.org/2001/XMLSchema" xmlns:xs="http://www.w3.org/2001/XMLSchema" xmlns:p="http://schemas.microsoft.com/office/2006/metadata/properties" xmlns:ns1="http://schemas.microsoft.com/sharepoint/v3" xmlns:ns2="13885e1e-ce27-43c9-a41b-46df2faed7e7" xmlns:ns3="d0bae804-ca80-4e17-9bb1-95eb75348bff" targetNamespace="http://schemas.microsoft.com/office/2006/metadata/properties" ma:root="true" ma:fieldsID="c9a448c9f24ae2476dc7bfa92496bded" ns1:_="" ns2:_="" ns3:_="">
     <xsd:import namespace="http://schemas.microsoft.com/sharepoint/v3"/>
@@ -7658,36 +7955,42 @@
 </ct:contentTypeSchema>
 </file>
 
-<file path=customXml/item2.xml><?xml version="1.0" encoding="utf-8"?>
-<?mso-contentType ?>
-<FormTemplates xmlns="http://schemas.microsoft.com/sharepoint/v3/contenttype/forms">
-  <Display>DocumentLibraryForm</Display>
-  <Edit>DocumentLibraryForm</Edit>
-  <New>DocumentLibraryForm</New>
-</FormTemplates>
-</file>
-
-<file path=customXml/item3.xml><?xml version="1.0" encoding="utf-8"?>
-<p:properties xmlns:p="http://schemas.microsoft.com/office/2006/metadata/properties" xmlns:xsi="http://www.w3.org/2001/XMLSchema-instance" xmlns:pc="http://schemas.microsoft.com/office/infopath/2007/PartnerControls">
-  <documentManagement>
-    <_ip_UnifiedCompliancePolicyUIAction xmlns="http://schemas.microsoft.com/sharepoint/v3" xsi:nil="true"/>
-    <lcf76f155ced4ddcb4097134ff3c332f xmlns="d0bae804-ca80-4e17-9bb1-95eb75348bff">
-      <Terms xmlns="http://schemas.microsoft.com/office/infopath/2007/PartnerControls"/>
-    </lcf76f155ced4ddcb4097134ff3c332f>
-    <_ip_UnifiedCompliancePolicyProperties xmlns="http://schemas.microsoft.com/sharepoint/v3" xsi:nil="true"/>
-    <TaxCatchAll xmlns="13885e1e-ce27-43c9-a41b-46df2faed7e7" xsi:nil="true"/>
-  </documentManagement>
-</p:properties>
-</file>
-
 <file path=customXml/itemProps1.xml><?xml version="1.0" encoding="utf-8"?>
-<ds:datastoreItem xmlns:ds="http://schemas.openxmlformats.org/officeDocument/2006/customXml" ds:itemID="{EDB71661-FE7D-43E4-AF67-48CE8CF111CB}"/>
+<ds:datastoreItem xmlns:ds="http://schemas.openxmlformats.org/officeDocument/2006/customXml" ds:itemID="{ACEE5076-5EDA-457C-9754-E5E061ACB67E}">
+  <ds:schemaRefs>
+    <ds:schemaRef ds:uri="http://schemas.microsoft.com/office/2006/metadata/properties"/>
+    <ds:schemaRef ds:uri="http://schemas.microsoft.com/office/infopath/2007/PartnerControls"/>
+    <ds:schemaRef ds:uri="http://schemas.microsoft.com/sharepoint/v3"/>
+    <ds:schemaRef ds:uri="d0bae804-ca80-4e17-9bb1-95eb75348bff"/>
+    <ds:schemaRef ds:uri="13885e1e-ce27-43c9-a41b-46df2faed7e7"/>
+  </ds:schemaRefs>
+</ds:datastoreItem>
 </file>
 
 <file path=customXml/itemProps2.xml><?xml version="1.0" encoding="utf-8"?>
-<ds:datastoreItem xmlns:ds="http://schemas.openxmlformats.org/officeDocument/2006/customXml" ds:itemID="{C1E7F295-63E1-496A-94F6-52528B838B47}"/>
+<ds:datastoreItem xmlns:ds="http://schemas.openxmlformats.org/officeDocument/2006/customXml" ds:itemID="{C1E7F295-63E1-496A-94F6-52528B838B47}">
+  <ds:schemaRefs>
+    <ds:schemaRef ds:uri="http://schemas.microsoft.com/sharepoint/v3/contenttype/forms"/>
+  </ds:schemaRefs>
+</ds:datastoreItem>
 </file>
 
 <file path=customXml/itemProps3.xml><?xml version="1.0" encoding="utf-8"?>
-<ds:datastoreItem xmlns:ds="http://schemas.openxmlformats.org/officeDocument/2006/customXml" ds:itemID="{ACEE5076-5EDA-457C-9754-E5E061ACB67E}"/>
+<ds:datastoreItem xmlns:ds="http://schemas.openxmlformats.org/officeDocument/2006/customXml" ds:itemID="{EDB71661-FE7D-43E4-AF67-48CE8CF111CB}">
+  <ds:schemaRefs>
+    <ds:schemaRef ds:uri="http://schemas.microsoft.com/office/2006/metadata/contentType"/>
+    <ds:schemaRef ds:uri="http://schemas.microsoft.com/office/2006/metadata/properties/metaAttributes"/>
+    <ds:schemaRef ds:uri="http://www.w3.org/2001/XMLSchema"/>
+    <ds:schemaRef ds:uri="http://schemas.microsoft.com/office/2006/metadata/properties"/>
+    <ds:schemaRef ds:uri="http://schemas.microsoft.com/sharepoint/v3"/>
+    <ds:schemaRef ds:uri="13885e1e-ce27-43c9-a41b-46df2faed7e7"/>
+    <ds:schemaRef ds:uri="d0bae804-ca80-4e17-9bb1-95eb75348bff"/>
+    <ds:schemaRef ds:uri="http://schemas.microsoft.com/office/2006/documentManagement/types"/>
+    <ds:schemaRef ds:uri="http://schemas.microsoft.com/office/infopath/2007/PartnerControls"/>
+    <ds:schemaRef ds:uri="http://schemas.openxmlformats.org/package/2006/metadata/core-properties"/>
+    <ds:schemaRef ds:uri="http://purl.org/dc/elements/1.1/"/>
+    <ds:schemaRef ds:uri="http://purl.org/dc/terms/"/>
+    <ds:schemaRef ds:uri="http://schemas.microsoft.com/internal/obd"/>
+  </ds:schemaRefs>
+</ds:datastoreItem>
 </file>
</xml_diff>